<commit_message>
all user cases are finished (draft)
</commit_message>
<xml_diff>
--- a/Doc/usecases1.docx
+++ b/Doc/usecases1.docx
@@ -2052,19 +2052,7 @@
         <w:t xml:space="preserve"> </w:t>
       </w:r>
       <w:r>
-        <w:t xml:space="preserve">System displays the </w:t>
-      </w:r>
-      <w:r>
-        <w:t>answer</w:t>
-      </w:r>
-      <w:r>
-        <w:t xml:space="preserve"> &amp; photo </w:t>
-      </w:r>
-      <w:r>
-        <w:t>and wait for confi</w:t>
-      </w:r>
-      <w:r>
-        <w:t>rmation</w:t>
+        <w:t>System displays the answer &amp; photo and wait for confirmation</w:t>
       </w:r>
       <w:r>
         <w:br/>
@@ -2530,16 +2518,7 @@
         </w:rPr>
       </w:pPr>
       <w:r>
-        <w:t xml:space="preserve">3. </w:t>
-      </w:r>
-      <w:r>
-        <w:t xml:space="preserve">System displays the </w:t>
-      </w:r>
-      <w:r>
-        <w:t>reply and wait for confi</w:t>
-      </w:r>
-      <w:r>
-        <w:t>rmation</w:t>
+        <w:t>3. System displays the reply and wait for confirmation</w:t>
       </w:r>
       <w:r>
         <w:br/>
@@ -5321,23 +5300,7 @@
           <w:bdr w:val="none" w:sz="0" w:space="0" w:color="auto"/>
           <w:lang w:eastAsia="zh-CN"/>
         </w:rPr>
-        <w:t xml:space="preserve">1.1 </w:t>
-      </w:r>
-      <w:r>
-        <w:rPr>
-          <w:rFonts w:ascii="Helvetica" w:eastAsia="Times New Roman" w:hAnsi="Helvetica" w:cs="Helvetica"/>
-          <w:bdr w:val="none" w:sz="0" w:space="0" w:color="auto"/>
-          <w:lang w:eastAsia="zh-CN"/>
-        </w:rPr>
-        <w:t xml:space="preserve">A message will display notifying the user they </w:t>
-      </w:r>
-      <w:r>
-        <w:rPr>
-          <w:rFonts w:ascii="Helvetica" w:eastAsia="Times New Roman" w:hAnsi="Helvetica" w:cs="Helvetica"/>
-          <w:bdr w:val="none" w:sz="0" w:space="0" w:color="auto"/>
-          <w:lang w:eastAsia="zh-CN"/>
-        </w:rPr>
-        <w:t xml:space="preserve">cannot </w:t>
+        <w:t xml:space="preserve">1.1 A message will display notifying the user they cannot </w:t>
       </w:r>
       <w:proofErr w:type="spellStart"/>
       <w:r>
@@ -5355,46 +5318,15 @@
           <w:bdr w:val="none" w:sz="0" w:space="0" w:color="auto"/>
           <w:lang w:eastAsia="zh-CN"/>
         </w:rPr>
-        <w:t xml:space="preserve"> </w:t>
-      </w:r>
-      <w:r>
-        <w:rPr>
-          <w:rFonts w:ascii="Helvetica" w:eastAsia="Times New Roman" w:hAnsi="Helvetica" w:cs="Helvetica"/>
-          <w:bdr w:val="none" w:sz="0" w:space="0" w:color="auto"/>
-          <w:lang w:eastAsia="zh-CN"/>
-        </w:rPr>
-        <w:t>the</w:t>
-      </w:r>
-      <w:r>
-        <w:rPr>
-          <w:rFonts w:ascii="Helvetica" w:eastAsia="Times New Roman" w:hAnsi="Helvetica" w:cs="Helvetica"/>
-          <w:bdr w:val="none" w:sz="0" w:space="0" w:color="auto"/>
-          <w:lang w:eastAsia="zh-CN"/>
-        </w:rPr>
-        <w:t>ir own</w:t>
-      </w:r>
-      <w:r>
-        <w:rPr>
-          <w:rFonts w:ascii="Helvetica" w:eastAsia="Times New Roman" w:hAnsi="Helvetica" w:cs="Helvetica"/>
-          <w:bdr w:val="none" w:sz="0" w:space="0" w:color="auto"/>
-          <w:lang w:eastAsia="zh-CN"/>
-        </w:rPr>
-        <w:t xml:space="preserve"> question/answer</w:t>
-      </w:r>
-      <w:r>
-        <w:rPr>
-          <w:rFonts w:ascii="Helvetica" w:eastAsia="Times New Roman" w:hAnsi="Helvetica" w:cs="Helvetica"/>
-          <w:bdr w:val="none" w:sz="0" w:space="0" w:color="auto"/>
-          <w:lang w:eastAsia="zh-CN"/>
-        </w:rPr>
-        <w:br/>
-      </w:r>
-      <w:r>
-        <w:rPr>
-          <w:rFonts w:ascii="Helvetica" w:eastAsia="Times New Roman" w:hAnsi="Helvetica" w:cs="Helvetica"/>
-          <w:bdr w:val="none" w:sz="0" w:space="0" w:color="auto"/>
-          <w:lang w:eastAsia="zh-CN"/>
-        </w:rPr>
+        <w:t xml:space="preserve"> their own question/answer</w:t>
+      </w:r>
+      <w:r>
+        <w:rPr>
+          <w:rFonts w:ascii="Helvetica" w:eastAsia="Times New Roman" w:hAnsi="Helvetica" w:cs="Helvetica"/>
+          <w:bdr w:val="none" w:sz="0" w:space="0" w:color="auto"/>
+          <w:lang w:eastAsia="zh-CN"/>
+        </w:rPr>
+        <w:br/>
         <w:t xml:space="preserve">     1. </w:t>
       </w:r>
       <w:r>
@@ -8079,10 +8011,7 @@
         <w:t xml:space="preserve">: </w:t>
       </w:r>
       <w:r>
-        <w:t xml:space="preserve">On success, system saves the questions </w:t>
-      </w:r>
-      <w:r>
-        <w:t>selected by user to the device and it can be accessed offline</w:t>
+        <w:t>On success, system saves the questions selected by user to the device and it can be accessed offline</w:t>
       </w:r>
     </w:p>
     <w:p>
@@ -8111,35 +8040,14 @@
         <w:tab/>
       </w:r>
       <w:r>
-        <w:t xml:space="preserve">1. </w:t>
-      </w:r>
-      <w:r>
-        <w:t>User</w:t>
-      </w:r>
-      <w:r>
-        <w:t xml:space="preserve"> </w:t>
-      </w:r>
-      <w:r>
-        <w:t>selects a question they want to add to reading list</w:t>
+        <w:t>1. User selects a question they want to add to reading list</w:t>
       </w:r>
       <w:r>
         <w:br/>
       </w:r>
       <w:r>
         <w:tab/>
-        <w:t xml:space="preserve">2. System save the question </w:t>
-      </w:r>
-      <w:r>
-        <w:t xml:space="preserve">and its answers </w:t>
-      </w:r>
-      <w:r>
-        <w:t xml:space="preserve">onto the device the </w:t>
-      </w:r>
-      <w:r>
-        <w:t>user</w:t>
-      </w:r>
-      <w:r>
-        <w:t xml:space="preserve"> is currently using.</w:t>
+        <w:t>2. System save the question and its answers onto the device the user is currently using.</w:t>
       </w:r>
     </w:p>
     <w:p>
@@ -8339,26 +8247,1577 @@
         </w:rPr>
         <w:t>Open Issues:</w:t>
       </w:r>
+    </w:p>
+    <w:p>
+      <w:pPr>
+        <w:pStyle w:val="Body"/>
+        <w:rPr>
+          <w:b/>
+          <w:bCs/>
+        </w:rPr>
+      </w:pPr>
+    </w:p>
+    <w:p>
+      <w:pPr>
+        <w:pStyle w:val="Body"/>
+        <w:rPr>
+          <w:b/>
+          <w:bCs/>
+        </w:rPr>
+      </w:pPr>
+    </w:p>
+    <w:p>
+      <w:pPr>
+        <w:pStyle w:val="Body"/>
+        <w:rPr>
+          <w:b/>
+          <w:bCs/>
+        </w:rPr>
+      </w:pPr>
+    </w:p>
+    <w:p>
+      <w:pPr>
+        <w:pStyle w:val="Body"/>
+        <w:rPr>
+          <w:b/>
+          <w:bCs/>
+        </w:rPr>
+      </w:pPr>
+      <w:r>
+        <w:rPr>
+          <w:b/>
+          <w:bCs/>
+        </w:rPr>
+        <w:lastRenderedPageBreak/>
+        <w:t>15.</w:t>
+      </w:r>
+    </w:p>
+    <w:p>
+      <w:pPr>
+        <w:pStyle w:val="Body"/>
+        <w:rPr>
+          <w:b/>
+          <w:bCs/>
+        </w:rPr>
+      </w:pPr>
+      <w:r>
+        <w:rPr>
+          <w:b/>
+          <w:bCs/>
+        </w:rPr>
+        <w:t xml:space="preserve">Use Case Name: </w:t>
+      </w:r>
+      <w:r>
+        <w:t>Favorites</w:t>
+      </w:r>
+    </w:p>
+    <w:p>
+      <w:pPr>
+        <w:pStyle w:val="Body"/>
+        <w:rPr>
+          <w:b/>
+          <w:bCs/>
+        </w:rPr>
+      </w:pPr>
+      <w:r>
+        <w:rPr>
+          <w:b/>
+          <w:bCs/>
+        </w:rPr>
+        <w:t xml:space="preserve">Participating Actors: </w:t>
+      </w:r>
+      <w:r>
+        <w:t>User</w:t>
+      </w:r>
+    </w:p>
+    <w:p>
+      <w:pPr>
+        <w:pStyle w:val="Body"/>
+        <w:rPr>
+          <w:b/>
+          <w:bCs/>
+        </w:rPr>
+      </w:pPr>
+      <w:r>
+        <w:rPr>
+          <w:b/>
+          <w:bCs/>
+        </w:rPr>
+        <w:t xml:space="preserve">Goal: </w:t>
+      </w:r>
+      <w:r>
+        <w:t xml:space="preserve">Save questions as favorites and these questions and their replies can be accessed </w:t>
+      </w:r>
+      <w:proofErr w:type="spellStart"/>
+      <w:r>
+        <w:t>reguardless</w:t>
+      </w:r>
+      <w:proofErr w:type="spellEnd"/>
+      <w:r>
+        <w:t xml:space="preserve"> of network activity</w:t>
+      </w:r>
+    </w:p>
+    <w:p>
+      <w:pPr>
+        <w:pStyle w:val="Body"/>
+        <w:rPr>
+          <w:b/>
+          <w:bCs/>
+        </w:rPr>
+      </w:pPr>
+      <w:r>
+        <w:rPr>
+          <w:b/>
+          <w:bCs/>
+        </w:rPr>
+        <w:t xml:space="preserve">Trigger: </w:t>
+      </w:r>
+      <w:r>
+        <w:t xml:space="preserve">User clicks </w:t>
+      </w:r>
+      <w:proofErr w:type="spellStart"/>
+      <w:r>
+        <w:t>AddFavorite</w:t>
+      </w:r>
+      <w:proofErr w:type="spellEnd"/>
+      <w:r>
+        <w:t xml:space="preserve"> button</w:t>
+      </w:r>
+    </w:p>
+    <w:p>
+      <w:pPr>
+        <w:pStyle w:val="Body"/>
+        <w:rPr>
+          <w:b/>
+          <w:bCs/>
+        </w:rPr>
+      </w:pPr>
+      <w:r>
+        <w:rPr>
+          <w:b/>
+          <w:bCs/>
+        </w:rPr>
+        <w:t xml:space="preserve">Preconditions: </w:t>
+      </w:r>
+      <w:r>
+        <w:rPr>
+          <w:bCs/>
+        </w:rPr>
+        <w:t xml:space="preserve">At least one </w:t>
+      </w:r>
+      <w:r>
+        <w:t>question must exist and user device must have enough memory</w:t>
+      </w:r>
+    </w:p>
+    <w:p>
+      <w:pPr>
+        <w:pStyle w:val="Body"/>
+        <w:rPr>
+          <w:b/>
+          <w:bCs/>
+        </w:rPr>
+      </w:pPr>
+      <w:proofErr w:type="spellStart"/>
+      <w:r>
+        <w:rPr>
+          <w:b/>
+          <w:bCs/>
+        </w:rPr>
+        <w:t>Postconditions</w:t>
+      </w:r>
+      <w:proofErr w:type="spellEnd"/>
+      <w:r>
+        <w:rPr>
+          <w:b/>
+          <w:bCs/>
+        </w:rPr>
+        <w:t xml:space="preserve">: </w:t>
+      </w:r>
+      <w:r>
+        <w:t>On success, system saves the questions and replies selected by user to the device and it can be accessed regardless of network activity</w:t>
+      </w:r>
+    </w:p>
+    <w:p>
+      <w:pPr>
+        <w:pStyle w:val="Body"/>
+      </w:pPr>
+      <w:r>
+        <w:rPr>
+          <w:b/>
+          <w:bCs/>
+        </w:rPr>
+        <w:t>Basic Flow:</w:t>
+      </w:r>
+      <w:r>
+        <w:rPr>
+          <w:b/>
+          <w:bCs/>
+        </w:rPr>
+        <w:br/>
+      </w:r>
+      <w:r>
+        <w:rPr>
+          <w:b/>
+          <w:bCs/>
+        </w:rPr>
+        <w:tab/>
+      </w:r>
+      <w:r>
+        <w:t>1. User selects a question they want to add to their favorite</w:t>
+      </w:r>
+      <w:r>
+        <w:br/>
+      </w:r>
+      <w:r>
+        <w:tab/>
+        <w:t>2. System save the question and its answers onto the device the user is currently using.</w:t>
+      </w:r>
+    </w:p>
+    <w:p>
+      <w:pPr>
+        <w:pStyle w:val="Body"/>
+        <w:rPr>
+          <w:b/>
+          <w:bCs/>
+        </w:rPr>
+      </w:pPr>
+      <w:r>
+        <w:tab/>
+        <w:t>3. User can view their favorite list under main menu.</w:t>
+      </w:r>
+    </w:p>
+    <w:p>
+      <w:pPr>
+        <w:pStyle w:val="Body"/>
+      </w:pPr>
+      <w:r>
+        <w:rPr>
+          <w:b/>
+          <w:bCs/>
+        </w:rPr>
+        <w:t>Exceptions:</w:t>
+      </w:r>
+    </w:p>
+    <w:p>
+      <w:pPr>
+        <w:pStyle w:val="Body"/>
+        <w:rPr>
+          <w:b/>
+          <w:bCs/>
+        </w:rPr>
+      </w:pPr>
+      <w:r>
+        <w:rPr>
+          <w:b/>
+          <w:bCs/>
+        </w:rPr>
+        <w:t xml:space="preserve">User Stories: </w:t>
+      </w:r>
+      <w:r>
+        <w:t>18, 19</w:t>
+      </w:r>
+    </w:p>
+    <w:p>
+      <w:pPr>
+        <w:pStyle w:val="Body"/>
+        <w:rPr>
+          <w:b/>
+          <w:bCs/>
+        </w:rPr>
+      </w:pPr>
+      <w:r>
+        <w:t>Additional</w:t>
+      </w:r>
+      <w:r>
+        <w:br/>
+      </w:r>
+      <w:r>
+        <w:rPr>
+          <w:b/>
+          <w:bCs/>
+        </w:rPr>
+        <w:t>Qualities:</w:t>
+      </w:r>
+    </w:p>
+    <w:p>
+      <w:pPr>
+        <w:pStyle w:val="Body"/>
+        <w:rPr>
+          <w:b/>
+          <w:bCs/>
+        </w:rPr>
+      </w:pPr>
+      <w:r>
+        <w:rPr>
+          <w:b/>
+          <w:bCs/>
+        </w:rPr>
+        <w:t>Constraints:</w:t>
+      </w:r>
+    </w:p>
+    <w:p>
+      <w:pPr>
+        <w:pStyle w:val="Body"/>
+        <w:rPr>
+          <w:b/>
+          <w:bCs/>
+        </w:rPr>
+      </w:pPr>
+      <w:r>
+        <w:rPr>
+          <w:b/>
+          <w:bCs/>
+        </w:rPr>
+        <w:t>Includes:</w:t>
+      </w:r>
+    </w:p>
+    <w:p>
+      <w:pPr>
+        <w:pStyle w:val="Body"/>
+        <w:rPr>
+          <w:b/>
+          <w:bCs/>
+        </w:rPr>
+      </w:pPr>
+      <w:r>
+        <w:rPr>
+          <w:b/>
+          <w:bCs/>
+        </w:rPr>
+        <w:t>Extends:</w:t>
+      </w:r>
+    </w:p>
+    <w:p>
+      <w:pPr>
+        <w:pStyle w:val="Body"/>
+        <w:rPr>
+          <w:b/>
+          <w:bCs/>
+        </w:rPr>
+      </w:pPr>
+      <w:r>
+        <w:rPr>
+          <w:b/>
+          <w:bCs/>
+        </w:rPr>
+        <w:t>Related Artifacts:</w:t>
+      </w:r>
+    </w:p>
+    <w:p>
+      <w:pPr>
+        <w:pStyle w:val="Body"/>
+      </w:pPr>
+      <w:r>
+        <w:rPr>
+          <w:b/>
+          <w:bCs/>
+        </w:rPr>
+        <w:t>Notes</w:t>
+      </w:r>
+      <w:proofErr w:type="gramStart"/>
+      <w:r>
+        <w:rPr>
+          <w:b/>
+          <w:bCs/>
+        </w:rPr>
+        <w:t>:</w:t>
+      </w:r>
+      <w:proofErr w:type="gramEnd"/>
+      <w:r>
+        <w:rPr>
+          <w:b/>
+          <w:bCs/>
+        </w:rPr>
+        <w:br/>
+      </w:r>
+      <w:r>
+        <w:t>User Story 18 (</w:t>
+      </w:r>
+      <w:r>
+        <w:rPr>
+          <w:rFonts w:ascii="Arial" w:hAnsi="Arial" w:cs="Arial"/>
+          <w:color w:val="333333"/>
+          <w:sz w:val="23"/>
+          <w:szCs w:val="23"/>
+        </w:rPr>
+        <w:t>As a user, I want to explicitly save some questions as favorites.</w:t>
+      </w:r>
+      <w:r>
+        <w:t>)</w:t>
+      </w:r>
+    </w:p>
+    <w:p>
+      <w:pPr>
+        <w:pStyle w:val="NormalWeb"/>
+        <w:shd w:val="clear" w:color="auto" w:fill="FFFFFF"/>
+        <w:spacing w:before="0" w:beforeAutospacing="0" w:after="150" w:afterAutospacing="0" w:line="300" w:lineRule="atLeast"/>
+        <w:rPr>
+          <w:rFonts w:ascii="Arial" w:hAnsi="Arial" w:cs="Arial"/>
+          <w:color w:val="333333"/>
+          <w:sz w:val="23"/>
+          <w:szCs w:val="23"/>
+        </w:rPr>
+      </w:pPr>
+      <w:r>
+        <w:t>User Story 19 (</w:t>
+      </w:r>
+      <w:r>
+        <w:rPr>
+          <w:rFonts w:ascii="Arial" w:hAnsi="Arial" w:cs="Arial"/>
+          <w:color w:val="333333"/>
+          <w:sz w:val="23"/>
+          <w:szCs w:val="23"/>
+        </w:rPr>
+        <w:t>As a user, my favorites and their replies should always be available to me regardless of network connectivity.</w:t>
+      </w:r>
+      <w:r>
+        <w:t>)</w:t>
+      </w:r>
+    </w:p>
+    <w:p>
+      <w:pPr>
+        <w:pStyle w:val="Body"/>
+        <w:rPr>
+          <w:b/>
+          <w:bCs/>
+        </w:rPr>
+      </w:pPr>
+      <w:r>
+        <w:rPr>
+          <w:b/>
+          <w:bCs/>
+        </w:rPr>
+        <w:t>Open Issues:</w:t>
+      </w:r>
+    </w:p>
+    <w:p>
+      <w:pPr>
+        <w:pStyle w:val="Body"/>
+        <w:rPr>
+          <w:b/>
+          <w:bCs/>
+        </w:rPr>
+      </w:pPr>
+    </w:p>
+    <w:p>
+      <w:pPr>
+        <w:pStyle w:val="Body"/>
+        <w:rPr>
+          <w:b/>
+          <w:bCs/>
+        </w:rPr>
+      </w:pPr>
+    </w:p>
+    <w:p>
+      <w:pPr>
+        <w:pStyle w:val="Body"/>
+        <w:rPr>
+          <w:b/>
+          <w:bCs/>
+        </w:rPr>
+      </w:pPr>
+    </w:p>
+    <w:p>
+      <w:pPr>
+        <w:pStyle w:val="Body"/>
+        <w:rPr>
+          <w:b/>
+          <w:bCs/>
+        </w:rPr>
+      </w:pPr>
+      <w:r>
+        <w:rPr>
+          <w:b/>
+          <w:bCs/>
+        </w:rPr>
+        <w:lastRenderedPageBreak/>
+        <w:t>16.</w:t>
+      </w:r>
+    </w:p>
+    <w:p>
+      <w:pPr>
+        <w:pStyle w:val="Body"/>
+        <w:rPr>
+          <w:b/>
+          <w:bCs/>
+        </w:rPr>
+      </w:pPr>
+      <w:r>
+        <w:rPr>
+          <w:b/>
+          <w:bCs/>
+        </w:rPr>
+        <w:t xml:space="preserve">Use Case Name: </w:t>
+      </w:r>
+      <w:proofErr w:type="spellStart"/>
+      <w:r>
+        <w:t>PushAnswers</w:t>
+      </w:r>
+      <w:proofErr w:type="spellEnd"/>
+    </w:p>
+    <w:p>
+      <w:pPr>
+        <w:pStyle w:val="Body"/>
+        <w:rPr>
+          <w:b/>
+          <w:bCs/>
+        </w:rPr>
+      </w:pPr>
+      <w:r>
+        <w:rPr>
+          <w:b/>
+          <w:bCs/>
+        </w:rPr>
+        <w:t xml:space="preserve">Participating Actors: </w:t>
+      </w:r>
+      <w:r>
+        <w:t>Author</w:t>
+      </w:r>
+    </w:p>
+    <w:p>
+      <w:pPr>
+        <w:pStyle w:val="Body"/>
+        <w:rPr>
+          <w:b/>
+          <w:bCs/>
+        </w:rPr>
+      </w:pPr>
+      <w:r>
+        <w:rPr>
+          <w:b/>
+          <w:bCs/>
+        </w:rPr>
+        <w:t xml:space="preserve">Goal: </w:t>
+      </w:r>
+      <w:r>
+        <w:t>Push replies, questions and answer wrote by the author online once the author gets internet connectivity</w:t>
+      </w:r>
+    </w:p>
+    <w:p>
+      <w:pPr>
+        <w:pStyle w:val="Body"/>
+        <w:rPr>
+          <w:b/>
+          <w:bCs/>
+        </w:rPr>
+      </w:pPr>
+      <w:r>
+        <w:rPr>
+          <w:b/>
+          <w:bCs/>
+        </w:rPr>
+        <w:t xml:space="preserve">Trigger: </w:t>
+      </w:r>
+      <w:r>
+        <w:t xml:space="preserve">Once there is network connection </w:t>
+      </w:r>
+    </w:p>
+    <w:p>
+      <w:pPr>
+        <w:pStyle w:val="Body"/>
+        <w:rPr>
+          <w:rFonts w:asciiTheme="majorHAnsi" w:hAnsiTheme="majorHAnsi" w:cstheme="majorHAnsi"/>
+          <w:color w:val="333333"/>
+          <w:sz w:val="23"/>
+          <w:szCs w:val="23"/>
+        </w:rPr>
+      </w:pPr>
+      <w:r>
+        <w:rPr>
+          <w:b/>
+          <w:bCs/>
+        </w:rPr>
+        <w:t xml:space="preserve">Preconditions: </w:t>
+      </w:r>
+      <w:r>
+        <w:rPr>
+          <w:rFonts w:asciiTheme="majorHAnsi" w:hAnsiTheme="majorHAnsi" w:cstheme="majorHAnsi"/>
+          <w:color w:val="auto"/>
+        </w:rPr>
+        <w:t xml:space="preserve">author </w:t>
+      </w:r>
+      <w:r>
+        <w:rPr>
+          <w:rFonts w:asciiTheme="majorHAnsi" w:hAnsiTheme="majorHAnsi" w:cstheme="majorHAnsi"/>
+          <w:color w:val="auto"/>
+        </w:rPr>
+        <w:t>has</w:t>
+      </w:r>
+      <w:r>
+        <w:rPr>
+          <w:rFonts w:asciiTheme="majorHAnsi" w:hAnsiTheme="majorHAnsi" w:cstheme="majorHAnsi"/>
+          <w:color w:val="auto"/>
+        </w:rPr>
+        <w:t xml:space="preserve"> replies, questions and answers written without internet connection</w:t>
+      </w:r>
+    </w:p>
+    <w:p>
+      <w:pPr>
+        <w:pStyle w:val="Body"/>
+        <w:rPr>
+          <w:b/>
+          <w:bCs/>
+        </w:rPr>
+      </w:pPr>
+      <w:proofErr w:type="spellStart"/>
+      <w:r>
+        <w:rPr>
+          <w:b/>
+          <w:bCs/>
+        </w:rPr>
+        <w:t>Postconditions</w:t>
+      </w:r>
+      <w:proofErr w:type="spellEnd"/>
+      <w:r>
+        <w:rPr>
+          <w:b/>
+          <w:bCs/>
+        </w:rPr>
+        <w:t xml:space="preserve">: </w:t>
+      </w:r>
+      <w:r>
+        <w:t>On success, system saves the questions and replies selected by user to the device and it can be accessed regardless of network activity</w:t>
+      </w:r>
+    </w:p>
+    <w:p>
+      <w:pPr>
+        <w:pStyle w:val="Body"/>
+      </w:pPr>
+      <w:r>
+        <w:rPr>
+          <w:b/>
+          <w:bCs/>
+        </w:rPr>
+        <w:t>Basic Flow:</w:t>
+      </w:r>
+      <w:r>
+        <w:rPr>
+          <w:b/>
+          <w:bCs/>
+        </w:rPr>
+        <w:br/>
+      </w:r>
+      <w:r>
+        <w:rPr>
+          <w:b/>
+          <w:bCs/>
+        </w:rPr>
+        <w:tab/>
+      </w:r>
+      <w:r>
+        <w:t xml:space="preserve">1. </w:t>
+      </w:r>
+      <w:r>
+        <w:t>Author writes replies, answer, and/or questions without internet connection and press send</w:t>
+      </w:r>
+    </w:p>
+    <w:p>
+      <w:pPr>
+        <w:pStyle w:val="Body"/>
+      </w:pPr>
+      <w:r>
+        <w:tab/>
+        <w:t xml:space="preserve">2. </w:t>
+      </w:r>
+      <w:proofErr w:type="gramStart"/>
+      <w:r>
+        <w:t>system</w:t>
+      </w:r>
+      <w:proofErr w:type="gramEnd"/>
+      <w:r>
+        <w:t xml:space="preserve"> displays </w:t>
+      </w:r>
+      <w:r>
+        <w:t>“</w:t>
+      </w:r>
+      <w:r>
+        <w:t>No network connection</w:t>
+      </w:r>
+      <w:r>
+        <w:t>”</w:t>
+      </w:r>
+      <w:r>
+        <w:t xml:space="preserve"> message</w:t>
+      </w:r>
+    </w:p>
+    <w:p>
+      <w:pPr>
+        <w:pStyle w:val="Body"/>
+        <w:rPr>
+          <w:bCs/>
+        </w:rPr>
+      </w:pPr>
+      <w:r>
+        <w:rPr>
+          <w:b/>
+          <w:bCs/>
+        </w:rPr>
+        <w:tab/>
+      </w:r>
+      <w:r>
+        <w:rPr>
+          <w:bCs/>
+        </w:rPr>
+        <w:t xml:space="preserve">3. Author finds network connection </w:t>
+      </w:r>
+    </w:p>
+    <w:p>
+      <w:pPr>
+        <w:pStyle w:val="Body"/>
+        <w:rPr>
+          <w:bCs/>
+        </w:rPr>
+      </w:pPr>
+      <w:r>
+        <w:rPr>
+          <w:bCs/>
+        </w:rPr>
+        <w:tab/>
+        <w:t xml:space="preserve">4. </w:t>
+      </w:r>
+      <w:proofErr w:type="gramStart"/>
+      <w:r>
+        <w:rPr>
+          <w:bCs/>
+        </w:rPr>
+        <w:t>system</w:t>
+      </w:r>
+      <w:proofErr w:type="gramEnd"/>
+      <w:r>
+        <w:rPr>
+          <w:bCs/>
+        </w:rPr>
+        <w:t xml:space="preserve"> pushes</w:t>
+      </w:r>
+      <w:r>
+        <w:rPr>
+          <w:rFonts w:ascii="Arial" w:hAnsi="Arial" w:cs="Arial"/>
+          <w:color w:val="333333"/>
+          <w:sz w:val="23"/>
+          <w:szCs w:val="23"/>
+        </w:rPr>
+        <w:t xml:space="preserve"> </w:t>
+      </w:r>
+      <w:r>
+        <w:rPr>
+          <w:rFonts w:ascii="Arial" w:hAnsi="Arial" w:cs="Arial"/>
+          <w:color w:val="auto"/>
+        </w:rPr>
+        <w:t>replies, questions and answers online</w:t>
+      </w:r>
+    </w:p>
+    <w:p>
+      <w:pPr>
+        <w:pStyle w:val="Body"/>
+      </w:pPr>
+      <w:r>
+        <w:rPr>
+          <w:b/>
+          <w:bCs/>
+        </w:rPr>
+        <w:t>Exceptions:</w:t>
+      </w:r>
+    </w:p>
+    <w:p>
+      <w:pPr>
+        <w:pStyle w:val="Body"/>
+        <w:rPr>
+          <w:b/>
+          <w:bCs/>
+        </w:rPr>
+      </w:pPr>
+      <w:r>
+        <w:rPr>
+          <w:b/>
+          <w:bCs/>
+        </w:rPr>
+        <w:t xml:space="preserve">User Stories: </w:t>
+      </w:r>
+      <w:r>
+        <w:t>20, 21</w:t>
+      </w:r>
+    </w:p>
+    <w:p>
+      <w:pPr>
+        <w:pStyle w:val="Body"/>
+        <w:rPr>
+          <w:b/>
+          <w:bCs/>
+        </w:rPr>
+      </w:pPr>
+      <w:r>
+        <w:t>Additional</w:t>
+      </w:r>
+      <w:r>
+        <w:br/>
+      </w:r>
+      <w:r>
+        <w:rPr>
+          <w:b/>
+          <w:bCs/>
+        </w:rPr>
+        <w:t>Qualities:</w:t>
+      </w:r>
+    </w:p>
+    <w:p>
+      <w:pPr>
+        <w:pStyle w:val="Body"/>
+        <w:rPr>
+          <w:b/>
+          <w:bCs/>
+        </w:rPr>
+      </w:pPr>
+      <w:r>
+        <w:rPr>
+          <w:b/>
+          <w:bCs/>
+        </w:rPr>
+        <w:t>Constraints:</w:t>
+      </w:r>
+    </w:p>
+    <w:p>
+      <w:pPr>
+        <w:pStyle w:val="Body"/>
+        <w:rPr>
+          <w:b/>
+          <w:bCs/>
+        </w:rPr>
+      </w:pPr>
+      <w:r>
+        <w:rPr>
+          <w:b/>
+          <w:bCs/>
+        </w:rPr>
+        <w:t>Includes:</w:t>
+      </w:r>
+    </w:p>
+    <w:p>
+      <w:pPr>
+        <w:pStyle w:val="Body"/>
+        <w:rPr>
+          <w:b/>
+          <w:bCs/>
+        </w:rPr>
+      </w:pPr>
+      <w:r>
+        <w:rPr>
+          <w:b/>
+          <w:bCs/>
+        </w:rPr>
+        <w:t>Extends:</w:t>
+      </w:r>
+    </w:p>
+    <w:p>
+      <w:pPr>
+        <w:pStyle w:val="Body"/>
+        <w:rPr>
+          <w:b/>
+          <w:bCs/>
+        </w:rPr>
+      </w:pPr>
+      <w:r>
+        <w:rPr>
+          <w:b/>
+          <w:bCs/>
+        </w:rPr>
+        <w:t>Related Artifacts:</w:t>
+      </w:r>
+    </w:p>
+    <w:p>
+      <w:pPr>
+        <w:pStyle w:val="Body"/>
+        <w:rPr>
+          <w:rFonts w:ascii="Arial" w:hAnsi="Arial" w:cs="Arial"/>
+          <w:color w:val="333333"/>
+          <w:sz w:val="23"/>
+          <w:szCs w:val="23"/>
+        </w:rPr>
+      </w:pPr>
+      <w:r>
+        <w:rPr>
+          <w:b/>
+          <w:bCs/>
+        </w:rPr>
+        <w:t>Notes</w:t>
+      </w:r>
+      <w:proofErr w:type="gramStart"/>
+      <w:r>
+        <w:rPr>
+          <w:b/>
+          <w:bCs/>
+        </w:rPr>
+        <w:t>:</w:t>
+      </w:r>
+      <w:proofErr w:type="gramEnd"/>
+      <w:r>
+        <w:rPr>
+          <w:b/>
+          <w:bCs/>
+        </w:rPr>
+        <w:br/>
+      </w:r>
+      <w:r>
+        <w:rPr>
+          <w:rFonts w:ascii="Arial" w:hAnsi="Arial" w:cs="Arial"/>
+          <w:color w:val="333333"/>
+          <w:sz w:val="23"/>
+          <w:szCs w:val="23"/>
+        </w:rPr>
+        <w:t>User Story 20 (</w:t>
+      </w:r>
+      <w:r>
+        <w:rPr>
+          <w:rFonts w:ascii="Arial" w:hAnsi="Arial" w:cs="Arial"/>
+          <w:color w:val="333333"/>
+          <w:sz w:val="23"/>
+          <w:szCs w:val="23"/>
+        </w:rPr>
+        <w:t>As an author, I want to author replies, questions and answers offline</w:t>
+      </w:r>
+      <w:r>
+        <w:rPr>
+          <w:rFonts w:ascii="Arial" w:hAnsi="Arial" w:cs="Arial"/>
+          <w:color w:val="333333"/>
+          <w:sz w:val="23"/>
+          <w:szCs w:val="23"/>
+        </w:rPr>
+        <w:t>)</w:t>
+      </w:r>
+    </w:p>
+    <w:p>
+      <w:pPr>
+        <w:pStyle w:val="Body"/>
+        <w:rPr>
+          <w:rFonts w:ascii="Arial" w:hAnsi="Arial" w:cs="Arial"/>
+          <w:color w:val="333333"/>
+          <w:sz w:val="23"/>
+          <w:szCs w:val="23"/>
+        </w:rPr>
+      </w:pPr>
+      <w:r>
+        <w:rPr>
+          <w:rFonts w:ascii="Arial" w:hAnsi="Arial" w:cs="Arial"/>
+          <w:color w:val="333333"/>
+          <w:sz w:val="23"/>
+          <w:szCs w:val="23"/>
+        </w:rPr>
+        <w:t>User Story 21 (</w:t>
+      </w:r>
+      <w:r>
+        <w:rPr>
+          <w:rFonts w:ascii="Arial" w:hAnsi="Arial" w:cs="Arial"/>
+          <w:color w:val="333333"/>
+          <w:sz w:val="23"/>
+          <w:szCs w:val="23"/>
+        </w:rPr>
+        <w:t>As an author, I want to push my replies, questions and answers online once I get connectivity</w:t>
+      </w:r>
+      <w:r>
+        <w:rPr>
+          <w:rFonts w:ascii="Arial" w:hAnsi="Arial" w:cs="Arial"/>
+          <w:color w:val="333333"/>
+          <w:sz w:val="23"/>
+          <w:szCs w:val="23"/>
+        </w:rPr>
+        <w:t>)</w:t>
+      </w:r>
+    </w:p>
+    <w:p>
+      <w:pPr>
+        <w:pStyle w:val="Body"/>
+        <w:rPr>
+          <w:b/>
+          <w:bCs/>
+        </w:rPr>
+      </w:pPr>
+      <w:r>
+        <w:rPr>
+          <w:b/>
+          <w:bCs/>
+        </w:rPr>
+        <w:t>Open Issues:</w:t>
+      </w:r>
+    </w:p>
+    <w:p>
+      <w:pPr>
+        <w:pStyle w:val="Body"/>
+        <w:rPr>
+          <w:b/>
+          <w:bCs/>
+        </w:rPr>
+      </w:pPr>
+    </w:p>
+    <w:p>
+      <w:pPr>
+        <w:pStyle w:val="Body"/>
+        <w:rPr>
+          <w:b/>
+          <w:bCs/>
+        </w:rPr>
+      </w:pPr>
+      <w:r>
+        <w:rPr>
+          <w:b/>
+          <w:bCs/>
+        </w:rPr>
+        <w:lastRenderedPageBreak/>
+        <w:t>17.</w:t>
+      </w:r>
+    </w:p>
+    <w:p>
+      <w:pPr>
+        <w:pStyle w:val="Body"/>
+        <w:rPr>
+          <w:b/>
+          <w:bCs/>
+        </w:rPr>
+      </w:pPr>
+      <w:r>
+        <w:rPr>
+          <w:b/>
+          <w:bCs/>
+        </w:rPr>
+        <w:t xml:space="preserve">Use Case Name: </w:t>
+      </w:r>
+      <w:proofErr w:type="spellStart"/>
+      <w:r>
+        <w:t>SetUserName</w:t>
+      </w:r>
+      <w:proofErr w:type="spellEnd"/>
+    </w:p>
+    <w:p>
+      <w:pPr>
+        <w:pStyle w:val="Body"/>
+        <w:rPr>
+          <w:b/>
+          <w:bCs/>
+        </w:rPr>
+      </w:pPr>
+      <w:r>
+        <w:rPr>
+          <w:b/>
+          <w:bCs/>
+        </w:rPr>
+        <w:t xml:space="preserve">Participating Actors: </w:t>
+      </w:r>
+      <w:r>
+        <w:t>Author</w:t>
+      </w:r>
+    </w:p>
+    <w:p>
+      <w:pPr>
+        <w:pStyle w:val="Body"/>
+        <w:rPr>
+          <w:b/>
+          <w:bCs/>
+        </w:rPr>
+      </w:pPr>
+      <w:r>
+        <w:rPr>
+          <w:b/>
+          <w:bCs/>
+        </w:rPr>
+        <w:t xml:space="preserve">Goal: </w:t>
+      </w:r>
+      <w:r>
+        <w:t>Set a username that will be displayed when author post a question, reply or answer</w:t>
+      </w:r>
+    </w:p>
+    <w:p>
+      <w:pPr>
+        <w:pStyle w:val="Body"/>
+        <w:rPr>
+          <w:b/>
+          <w:bCs/>
+        </w:rPr>
+      </w:pPr>
+      <w:r>
+        <w:rPr>
+          <w:b/>
+          <w:bCs/>
+        </w:rPr>
+        <w:t xml:space="preserve">Trigger: </w:t>
+      </w:r>
+      <w:r>
+        <w:rPr>
+          <w:b/>
+          <w:bCs/>
+        </w:rPr>
+        <w:t xml:space="preserve"> </w:t>
+      </w:r>
+      <w:r>
+        <w:rPr>
+          <w:bCs/>
+        </w:rPr>
+        <w:t>A</w:t>
+      </w:r>
+      <w:r>
+        <w:rPr>
+          <w:bCs/>
+        </w:rPr>
+        <w:t>uthor types in his/her username and</w:t>
+      </w:r>
+      <w:r>
+        <w:rPr>
+          <w:b/>
+          <w:bCs/>
+        </w:rPr>
+        <w:t xml:space="preserve"> </w:t>
+      </w:r>
+      <w:proofErr w:type="spellStart"/>
+      <w:r>
+        <w:t>SetUserName</w:t>
+      </w:r>
+      <w:proofErr w:type="spellEnd"/>
+      <w:r>
+        <w:t xml:space="preserve"> button is pressed</w:t>
+      </w:r>
+      <w:r>
+        <w:t xml:space="preserve"> </w:t>
+      </w:r>
+    </w:p>
+    <w:p>
+      <w:pPr>
+        <w:pStyle w:val="Body"/>
+        <w:rPr>
+          <w:rFonts w:asciiTheme="majorHAnsi" w:hAnsiTheme="majorHAnsi" w:cstheme="majorHAnsi"/>
+          <w:color w:val="333333"/>
+          <w:sz w:val="23"/>
+          <w:szCs w:val="23"/>
+        </w:rPr>
+      </w:pPr>
+      <w:r>
+        <w:rPr>
+          <w:b/>
+          <w:bCs/>
+        </w:rPr>
+        <w:t xml:space="preserve">Preconditions: </w:t>
+      </w:r>
+    </w:p>
+    <w:p>
+      <w:pPr>
+        <w:pStyle w:val="Body"/>
+        <w:rPr>
+          <w:b/>
+          <w:bCs/>
+        </w:rPr>
+      </w:pPr>
+      <w:proofErr w:type="spellStart"/>
+      <w:r>
+        <w:rPr>
+          <w:b/>
+          <w:bCs/>
+        </w:rPr>
+        <w:t>Postconditions</w:t>
+      </w:r>
+      <w:proofErr w:type="spellEnd"/>
+      <w:r>
+        <w:rPr>
+          <w:b/>
+          <w:bCs/>
+        </w:rPr>
+        <w:t xml:space="preserve">: </w:t>
+      </w:r>
+      <w:r>
+        <w:t xml:space="preserve">On success, system </w:t>
+      </w:r>
+      <w:r>
+        <w:t>will set the author</w:t>
+      </w:r>
+      <w:r>
+        <w:t>’</w:t>
+      </w:r>
+      <w:r>
+        <w:t>s username as the one typed in</w:t>
+      </w:r>
+    </w:p>
+    <w:p>
+      <w:pPr>
+        <w:pStyle w:val="Body"/>
+      </w:pPr>
+      <w:r>
+        <w:rPr>
+          <w:b/>
+          <w:bCs/>
+        </w:rPr>
+        <w:t>Basic Flow:</w:t>
+      </w:r>
+      <w:r>
+        <w:rPr>
+          <w:b/>
+          <w:bCs/>
+        </w:rPr>
+        <w:br/>
+      </w:r>
+      <w:r>
+        <w:rPr>
+          <w:b/>
+          <w:bCs/>
+        </w:rPr>
+        <w:tab/>
+      </w:r>
+      <w:r>
+        <w:t xml:space="preserve">1. Author </w:t>
+      </w:r>
+      <w:r>
+        <w:t xml:space="preserve">types in his/her username </w:t>
+      </w:r>
+    </w:p>
+    <w:p>
+      <w:pPr>
+        <w:pStyle w:val="Body"/>
+      </w:pPr>
+      <w:r>
+        <w:tab/>
+        <w:t xml:space="preserve">2. </w:t>
+      </w:r>
+      <w:proofErr w:type="gramStart"/>
+      <w:r>
+        <w:t>system</w:t>
+      </w:r>
+      <w:proofErr w:type="gramEnd"/>
+      <w:r>
+        <w:t xml:space="preserve"> displays </w:t>
+      </w:r>
+      <w:r>
+        <w:t>his/her user name and wait for confirmation</w:t>
+      </w:r>
+    </w:p>
+    <w:p>
+      <w:pPr>
+        <w:pStyle w:val="Body"/>
+        <w:rPr>
+          <w:bCs/>
+        </w:rPr>
+      </w:pPr>
+      <w:r>
+        <w:rPr>
+          <w:b/>
+          <w:bCs/>
+        </w:rPr>
+        <w:tab/>
+      </w:r>
+      <w:r>
+        <w:rPr>
+          <w:bCs/>
+        </w:rPr>
+        <w:t xml:space="preserve">3. Author </w:t>
+      </w:r>
+      <w:r>
+        <w:rPr>
+          <w:bCs/>
+        </w:rPr>
+        <w:t>confirms his/her username</w:t>
+      </w:r>
+      <w:r>
+        <w:rPr>
+          <w:bCs/>
+        </w:rPr>
+        <w:t xml:space="preserve"> </w:t>
+      </w:r>
+    </w:p>
+    <w:p>
+      <w:pPr>
+        <w:pStyle w:val="Body"/>
+        <w:rPr>
+          <w:bCs/>
+        </w:rPr>
+      </w:pPr>
+      <w:r>
+        <w:rPr>
+          <w:bCs/>
+        </w:rPr>
+        <w:tab/>
+        <w:t xml:space="preserve">4. </w:t>
+      </w:r>
+      <w:proofErr w:type="gramStart"/>
+      <w:r>
+        <w:rPr>
+          <w:bCs/>
+        </w:rPr>
+        <w:t>system</w:t>
+      </w:r>
+      <w:proofErr w:type="gramEnd"/>
+      <w:r>
+        <w:rPr>
+          <w:bCs/>
+        </w:rPr>
+        <w:t xml:space="preserve"> </w:t>
+      </w:r>
+      <w:r>
+        <w:rPr>
+          <w:bCs/>
+        </w:rPr>
+        <w:t>set the username and will display it after every post made by this user</w:t>
+      </w:r>
+    </w:p>
+    <w:p>
+      <w:pPr>
+        <w:pStyle w:val="Body"/>
+        <w:rPr>
+          <w:b/>
+          <w:bCs/>
+        </w:rPr>
+      </w:pPr>
+      <w:r>
+        <w:rPr>
+          <w:b/>
+          <w:bCs/>
+        </w:rPr>
+        <w:t>Exceptions:</w:t>
+      </w:r>
+    </w:p>
+    <w:p>
+      <w:pPr>
+        <w:pStyle w:val="Body"/>
+        <w:numPr>
+          <w:ilvl w:val="0"/>
+          <w:numId w:val="5"/>
+        </w:numPr>
+        <w:rPr>
+          <w:bCs/>
+        </w:rPr>
+      </w:pPr>
+      <w:r>
+        <w:rPr>
+          <w:bCs/>
+        </w:rPr>
+        <w:t>No username is typed in or only whitespace is typed in</w:t>
+      </w:r>
+    </w:p>
+    <w:p>
+      <w:pPr>
+        <w:pStyle w:val="Body"/>
+        <w:ind w:left="1080"/>
+        <w:rPr>
+          <w:bCs/>
+        </w:rPr>
+      </w:pPr>
+      <w:proofErr w:type="gramStart"/>
+      <w:r>
+        <w:rPr>
+          <w:bCs/>
+        </w:rPr>
+        <w:t>1.1  System</w:t>
+      </w:r>
+      <w:proofErr w:type="gramEnd"/>
+      <w:r>
+        <w:rPr>
+          <w:bCs/>
+        </w:rPr>
+        <w:t xml:space="preserve"> set the Author as </w:t>
+      </w:r>
+      <w:r>
+        <w:rPr>
+          <w:bCs/>
+        </w:rPr>
+        <w:t>“</w:t>
+      </w:r>
+      <w:r>
+        <w:rPr>
+          <w:bCs/>
+        </w:rPr>
+        <w:t>A</w:t>
+      </w:r>
+      <w:r>
+        <w:rPr>
+          <w:bCs/>
+        </w:rPr>
+        <w:t>nonymous</w:t>
+      </w:r>
+      <w:r>
+        <w:rPr>
+          <w:bCs/>
+        </w:rPr>
+        <w:t>”</w:t>
+      </w:r>
+    </w:p>
+    <w:p>
+      <w:pPr>
+        <w:pStyle w:val="Body"/>
+        <w:rPr>
+          <w:b/>
+          <w:bCs/>
+        </w:rPr>
+      </w:pPr>
+      <w:r>
+        <w:rPr>
+          <w:b/>
+          <w:bCs/>
+        </w:rPr>
+        <w:t xml:space="preserve">User Stories: </w:t>
+      </w:r>
+      <w:r>
+        <w:t>23</w:t>
+      </w:r>
+    </w:p>
+    <w:p>
+      <w:pPr>
+        <w:pStyle w:val="Body"/>
+        <w:rPr>
+          <w:b/>
+          <w:bCs/>
+        </w:rPr>
+      </w:pPr>
+      <w:r>
+        <w:t>Additional</w:t>
+      </w:r>
+      <w:r>
+        <w:br/>
+      </w:r>
+      <w:r>
+        <w:rPr>
+          <w:b/>
+          <w:bCs/>
+        </w:rPr>
+        <w:t>Qualities:</w:t>
+      </w:r>
+    </w:p>
+    <w:p>
+      <w:pPr>
+        <w:pStyle w:val="Body"/>
+        <w:rPr>
+          <w:b/>
+          <w:bCs/>
+        </w:rPr>
+      </w:pPr>
+      <w:r>
+        <w:rPr>
+          <w:b/>
+          <w:bCs/>
+        </w:rPr>
+        <w:t>Constraints:</w:t>
+      </w:r>
+    </w:p>
+    <w:p>
+      <w:pPr>
+        <w:pStyle w:val="Body"/>
+        <w:rPr>
+          <w:b/>
+          <w:bCs/>
+        </w:rPr>
+      </w:pPr>
+      <w:r>
+        <w:rPr>
+          <w:b/>
+          <w:bCs/>
+        </w:rPr>
+        <w:t>Includes:</w:t>
+      </w:r>
+    </w:p>
+    <w:p>
+      <w:pPr>
+        <w:pStyle w:val="Body"/>
+        <w:rPr>
+          <w:b/>
+          <w:bCs/>
+        </w:rPr>
+      </w:pPr>
+      <w:r>
+        <w:rPr>
+          <w:b/>
+          <w:bCs/>
+        </w:rPr>
+        <w:t>Extends:</w:t>
+      </w:r>
+    </w:p>
+    <w:p>
+      <w:pPr>
+        <w:pStyle w:val="Body"/>
+        <w:rPr>
+          <w:b/>
+          <w:bCs/>
+        </w:rPr>
+      </w:pPr>
+      <w:r>
+        <w:rPr>
+          <w:b/>
+          <w:bCs/>
+        </w:rPr>
+        <w:t>Related Artifacts:</w:t>
+      </w:r>
       <w:bookmarkStart w:id="0" w:name="_GoBack"/>
       <w:bookmarkEnd w:id="0"/>
     </w:p>
     <w:p>
       <w:pPr>
-        <w:pStyle w:val="Body"/>
-        <w:rPr>
-          <w:b/>
-          <w:bCs/>
-        </w:rPr>
-      </w:pPr>
-    </w:p>
-    <w:p>
-      <w:pPr>
-        <w:pStyle w:val="Body"/>
-        <w:rPr>
-          <w:b/>
-          <w:bCs/>
-        </w:rPr>
-      </w:pPr>
+        <w:pStyle w:val="NormalWeb"/>
+        <w:shd w:val="clear" w:color="auto" w:fill="FFFFFF"/>
+        <w:spacing w:before="0" w:beforeAutospacing="0" w:after="150" w:afterAutospacing="0" w:line="300" w:lineRule="atLeast"/>
+        <w:rPr>
+          <w:rFonts w:ascii="Arial" w:hAnsi="Arial" w:cs="Arial"/>
+          <w:color w:val="333333"/>
+          <w:sz w:val="23"/>
+          <w:szCs w:val="23"/>
+        </w:rPr>
+      </w:pPr>
+      <w:r>
+        <w:rPr>
+          <w:b/>
+          <w:bCs/>
+        </w:rPr>
+        <w:t>Notes</w:t>
+      </w:r>
+      <w:proofErr w:type="gramStart"/>
+      <w:r>
+        <w:rPr>
+          <w:b/>
+          <w:bCs/>
+        </w:rPr>
+        <w:t>:</w:t>
+      </w:r>
+      <w:proofErr w:type="gramEnd"/>
+      <w:r>
+        <w:rPr>
+          <w:b/>
+          <w:bCs/>
+        </w:rPr>
+        <w:br/>
+      </w:r>
+      <w:r>
+        <w:rPr>
+          <w:rFonts w:ascii="Arial" w:hAnsi="Arial" w:cs="Arial"/>
+          <w:color w:val="333333"/>
+          <w:sz w:val="23"/>
+          <w:szCs w:val="23"/>
+        </w:rPr>
+        <w:t>User Story 23</w:t>
+      </w:r>
+      <w:r>
+        <w:rPr>
+          <w:rFonts w:ascii="Arial" w:hAnsi="Arial" w:cs="Arial"/>
+          <w:color w:val="333333"/>
+          <w:sz w:val="23"/>
+          <w:szCs w:val="23"/>
+        </w:rPr>
+        <w:t xml:space="preserve"> (</w:t>
+      </w:r>
+      <w:r>
+        <w:rPr>
+          <w:rFonts w:ascii="Arial" w:hAnsi="Arial" w:cs="Arial"/>
+          <w:color w:val="333333"/>
+          <w:sz w:val="23"/>
+          <w:szCs w:val="23"/>
+        </w:rPr>
+        <w:t>As an author, I set my username)</w:t>
+      </w:r>
+    </w:p>
+    <w:p/>
+    <w:p>
+      <w:pPr>
+        <w:pStyle w:val="Body"/>
+        <w:rPr>
+          <w:b/>
+          <w:bCs/>
+        </w:rPr>
+      </w:pPr>
+      <w:r>
+        <w:rPr>
+          <w:b/>
+          <w:bCs/>
+        </w:rPr>
+        <w:t>Open Issues:</w:t>
+      </w:r>
     </w:p>
     <w:sectPr>
       <w:headerReference w:type="default" r:id="rId8"/>
@@ -8626,6 +10085,95 @@
     </w:lvl>
   </w:abstractNum>
   <w:abstractNum w:abstractNumId="2">
+    <w:nsid w:val="5ABD4846"/>
+    <w:multiLevelType w:val="hybridMultilevel"/>
+    <w:tmpl w:val="C91E137C"/>
+    <w:lvl w:ilvl="0" w:tplc="99140CBC">
+      <w:start w:val="1"/>
+      <w:numFmt w:val="decimal"/>
+      <w:lvlText w:val="%1."/>
+      <w:lvlJc w:val="left"/>
+      <w:pPr>
+        <w:ind w:left="1080" w:hanging="360"/>
+      </w:pPr>
+      <w:rPr>
+        <w:rFonts w:hint="default"/>
+      </w:rPr>
+    </w:lvl>
+    <w:lvl w:ilvl="1" w:tplc="04090019">
+      <w:start w:val="1"/>
+      <w:numFmt w:val="lowerLetter"/>
+      <w:lvlText w:val="%2."/>
+      <w:lvlJc w:val="left"/>
+      <w:pPr>
+        <w:ind w:left="1800" w:hanging="360"/>
+      </w:pPr>
+    </w:lvl>
+    <w:lvl w:ilvl="2" w:tplc="0409001B" w:tentative="1">
+      <w:start w:val="1"/>
+      <w:numFmt w:val="lowerRoman"/>
+      <w:lvlText w:val="%3."/>
+      <w:lvlJc w:val="right"/>
+      <w:pPr>
+        <w:ind w:left="2520" w:hanging="180"/>
+      </w:pPr>
+    </w:lvl>
+    <w:lvl w:ilvl="3" w:tplc="0409000F" w:tentative="1">
+      <w:start w:val="1"/>
+      <w:numFmt w:val="decimal"/>
+      <w:lvlText w:val="%4."/>
+      <w:lvlJc w:val="left"/>
+      <w:pPr>
+        <w:ind w:left="3240" w:hanging="360"/>
+      </w:pPr>
+    </w:lvl>
+    <w:lvl w:ilvl="4" w:tplc="04090019" w:tentative="1">
+      <w:start w:val="1"/>
+      <w:numFmt w:val="lowerLetter"/>
+      <w:lvlText w:val="%5."/>
+      <w:lvlJc w:val="left"/>
+      <w:pPr>
+        <w:ind w:left="3960" w:hanging="360"/>
+      </w:pPr>
+    </w:lvl>
+    <w:lvl w:ilvl="5" w:tplc="0409001B" w:tentative="1">
+      <w:start w:val="1"/>
+      <w:numFmt w:val="lowerRoman"/>
+      <w:lvlText w:val="%6."/>
+      <w:lvlJc w:val="right"/>
+      <w:pPr>
+        <w:ind w:left="4680" w:hanging="180"/>
+      </w:pPr>
+    </w:lvl>
+    <w:lvl w:ilvl="6" w:tplc="0409000F" w:tentative="1">
+      <w:start w:val="1"/>
+      <w:numFmt w:val="decimal"/>
+      <w:lvlText w:val="%7."/>
+      <w:lvlJc w:val="left"/>
+      <w:pPr>
+        <w:ind w:left="5400" w:hanging="360"/>
+      </w:pPr>
+    </w:lvl>
+    <w:lvl w:ilvl="7" w:tplc="04090019" w:tentative="1">
+      <w:start w:val="1"/>
+      <w:numFmt w:val="lowerLetter"/>
+      <w:lvlText w:val="%8."/>
+      <w:lvlJc w:val="left"/>
+      <w:pPr>
+        <w:ind w:left="6120" w:hanging="360"/>
+      </w:pPr>
+    </w:lvl>
+    <w:lvl w:ilvl="8" w:tplc="0409001B" w:tentative="1">
+      <w:start w:val="1"/>
+      <w:numFmt w:val="lowerRoman"/>
+      <w:lvlText w:val="%9."/>
+      <w:lvlJc w:val="right"/>
+      <w:pPr>
+        <w:ind w:left="6840" w:hanging="180"/>
+      </w:pPr>
+    </w:lvl>
+  </w:abstractNum>
+  <w:abstractNum w:abstractNumId="3">
     <w:nsid w:val="6F491F78"/>
     <w:multiLevelType w:val="multilevel"/>
     <w:tmpl w:val="C3D2CB88"/>
@@ -8738,7 +10286,7 @@
       </w:pPr>
     </w:lvl>
   </w:abstractNum>
-  <w:abstractNum w:abstractNumId="3">
+  <w:abstractNum w:abstractNumId="4">
     <w:nsid w:val="79F160CA"/>
     <w:multiLevelType w:val="multilevel"/>
     <w:tmpl w:val="C3D2CB88"/>
@@ -8855,12 +10403,15 @@
     <w:abstractNumId w:val="1"/>
   </w:num>
   <w:num w:numId="2">
-    <w:abstractNumId w:val="3"/>
+    <w:abstractNumId w:val="4"/>
   </w:num>
   <w:num w:numId="3">
     <w:abstractNumId w:val="0"/>
   </w:num>
   <w:num w:numId="4">
+    <w:abstractNumId w:val="3"/>
+  </w:num>
+  <w:num w:numId="5">
     <w:abstractNumId w:val="2"/>
   </w:num>
 </w:numbering>
@@ -9125,7 +10676,6 @@
     <w:name w:val="Normal (Web)"/>
     <w:basedOn w:val="Normal"/>
     <w:uiPriority w:val="99"/>
-    <w:semiHidden/>
     <w:unhideWhenUsed/>
     <w:rsid w:val="006F28FA"/>
     <w:pPr>
@@ -9429,7 +10979,6 @@
     <w:name w:val="Normal (Web)"/>
     <w:basedOn w:val="Normal"/>
     <w:uiPriority w:val="99"/>
-    <w:semiHidden/>
     <w:unhideWhenUsed/>
     <w:rsid w:val="006F28FA"/>
     <w:pPr>

</xml_diff>

<commit_message>
Use cases 1-10 Junit implemented
</commit_message>
<xml_diff>
--- a/Doc/usecases1.docx
+++ b/Doc/usecases1.docx
@@ -1,6 +1,6 @@
 
 <file path=word/document.xml><?xml version="1.0" encoding="utf-8"?>
-<w:document xmlns:wpc="http://schemas.microsoft.com/office/word/2010/wordprocessingCanvas" xmlns:mc="http://schemas.openxmlformats.org/markup-compatibility/2006" xmlns:o="urn:schemas-microsoft-com:office:office" xmlns:r="http://schemas.openxmlformats.org/officeDocument/2006/relationships" xmlns:m="http://schemas.openxmlformats.org/officeDocument/2006/math" xmlns:v="urn:schemas-microsoft-com:vml" xmlns:wp14="http://schemas.microsoft.com/office/word/2010/wordprocessingDrawing" xmlns:wp="http://schemas.openxmlformats.org/drawingml/2006/wordprocessingDrawing" xmlns:w10="urn:schemas-microsoft-com:office:word" xmlns:w="http://schemas.openxmlformats.org/wordprocessingml/2006/main" xmlns:w14="http://schemas.microsoft.com/office/word/2010/wordml" xmlns:wpg="http://schemas.microsoft.com/office/word/2010/wordprocessingGroup" xmlns:wpi="http://schemas.microsoft.com/office/word/2010/wordprocessingInk" xmlns:wne="http://schemas.microsoft.com/office/word/2006/wordml" xmlns:wps="http://schemas.microsoft.com/office/word/2010/wordprocessingShape" mc:Ignorable="w14 wp14">
+<w:document xmlns:ve="http://schemas.openxmlformats.org/markup-compatibility/2006" xmlns:o="urn:schemas-microsoft-com:office:office" xmlns:r="http://schemas.openxmlformats.org/officeDocument/2006/relationships" xmlns:m="http://schemas.openxmlformats.org/officeDocument/2006/math" xmlns:v="urn:schemas-microsoft-com:vml" xmlns:wp="http://schemas.openxmlformats.org/drawingml/2006/wordprocessingDrawing" xmlns:w10="urn:schemas-microsoft-com:office:word" xmlns:w="http://schemas.openxmlformats.org/wordprocessingml/2006/main" xmlns:wne="http://schemas.microsoft.com/office/word/2006/wordml">
   <w:body>
     <w:p>
       <w:pPr>
@@ -204,17 +204,8 @@
           <w:b/>
           <w:bCs/>
         </w:rPr>
-        <w:t>Exceptions</w:t>
-      </w:r>
-      <w:proofErr w:type="gramStart"/>
-      <w:r>
-        <w:rPr>
-          <w:b/>
-          <w:bCs/>
-        </w:rPr>
-        <w:t>:</w:t>
-      </w:r>
-      <w:proofErr w:type="gramEnd"/>
+        <w:t>Exceptions:</w:t>
+      </w:r>
       <w:r>
         <w:rPr>
           <w:b/>
@@ -1159,15 +1150,7 @@
         <w:tab/>
       </w:r>
       <w:r>
-        <w:t xml:space="preserve">1. </w:t>
-      </w:r>
-      <w:proofErr w:type="gramStart"/>
-      <w:r>
-        <w:t>If</w:t>
-      </w:r>
-      <w:proofErr w:type="gramEnd"/>
-      <w:r>
-        <w:t xml:space="preserve"> no replies, display </w:t>
+        <w:t xml:space="preserve">1. If no replies, display </w:t>
       </w:r>
       <w:r>
         <w:rPr>
@@ -1306,17 +1289,8 @@
           <w:b/>
           <w:bCs/>
         </w:rPr>
-        <w:t>Notes</w:t>
-      </w:r>
-      <w:proofErr w:type="gramStart"/>
-      <w:r>
-        <w:rPr>
-          <w:b/>
-          <w:bCs/>
-        </w:rPr>
-        <w:t>:</w:t>
-      </w:r>
-      <w:proofErr w:type="gramEnd"/>
+        <w:t>Notes:</w:t>
+      </w:r>
       <w:r>
         <w:rPr>
           <w:b/>
@@ -1614,15 +1588,7 @@
         <w:t>4</w:t>
       </w:r>
       <w:r>
-        <w:t xml:space="preserve">. Question entered </w:t>
-      </w:r>
-      <w:proofErr w:type="gramStart"/>
-      <w:r>
-        <w:t>is whitespace characters</w:t>
-      </w:r>
-      <w:proofErr w:type="gramEnd"/>
-      <w:r>
-        <w:t xml:space="preserve"> only.</w:t>
+        <w:t>. Question entered is whitespace characters only.</w:t>
       </w:r>
       <w:r>
         <w:br/>
@@ -1811,13 +1777,8 @@
         <w:br/>
       </w:r>
       <w:r>
-        <w:t>User Story 4 (As an author, I want to make questions</w:t>
-      </w:r>
-      <w:proofErr w:type="gramStart"/>
-      <w:r>
-        <w:t>)</w:t>
-      </w:r>
-      <w:proofErr w:type="gramEnd"/>
+        <w:t>User Story 4 (As an author, I want to make questions)</w:t>
+      </w:r>
       <w:r>
         <w:rPr>
           <w:b/>
@@ -2101,15 +2062,7 @@
         <w:t>4</w:t>
       </w:r>
       <w:r>
-        <w:t xml:space="preserve">. Answer entered </w:t>
-      </w:r>
-      <w:proofErr w:type="gramStart"/>
-      <w:r>
-        <w:t>is whitespace characters</w:t>
-      </w:r>
-      <w:proofErr w:type="gramEnd"/>
-      <w:r>
-        <w:t xml:space="preserve"> only.</w:t>
+        <w:t>. Answer entered is whitespace characters only.</w:t>
       </w:r>
       <w:r>
         <w:br/>
@@ -2279,17 +2232,8 @@
           <w:b/>
           <w:bCs/>
         </w:rPr>
-        <w:t>Notes</w:t>
-      </w:r>
-      <w:proofErr w:type="gramStart"/>
-      <w:r>
-        <w:rPr>
-          <w:b/>
-          <w:bCs/>
-        </w:rPr>
-        <w:t>:</w:t>
-      </w:r>
-      <w:proofErr w:type="gramEnd"/>
+        <w:t>Notes:</w:t>
+      </w:r>
       <w:r>
         <w:rPr>
           <w:b/>
@@ -2575,15 +2519,7 @@
         <w:t>5</w:t>
       </w:r>
       <w:r>
-        <w:t xml:space="preserve">. </w:t>
-      </w:r>
-      <w:proofErr w:type="gramStart"/>
-      <w:r>
-        <w:t>Not</w:t>
-      </w:r>
-      <w:proofErr w:type="gramEnd"/>
-      <w:r>
-        <w:t xml:space="preserve"> connected to the network.</w:t>
+        <w:t>. Not connected to the network.</w:t>
       </w:r>
       <w:r>
         <w:br/>
@@ -2742,17 +2678,8 @@
           <w:b/>
           <w:bCs/>
         </w:rPr>
-        <w:t>Notes</w:t>
-      </w:r>
-      <w:proofErr w:type="gramStart"/>
-      <w:r>
-        <w:rPr>
-          <w:b/>
-          <w:bCs/>
-        </w:rPr>
-        <w:t>:</w:t>
-      </w:r>
-      <w:proofErr w:type="gramEnd"/>
+        <w:t>Notes:</w:t>
+      </w:r>
       <w:r>
         <w:rPr>
           <w:b/>
@@ -3183,39 +3110,25 @@
         <w:t xml:space="preserve"> (Use Case 2), </w:t>
       </w:r>
       <w:proofErr w:type="spellStart"/>
-      <w:proofErr w:type="gramStart"/>
       <w:r>
         <w:t>AddPhotoFromGallery</w:t>
       </w:r>
       <w:proofErr w:type="spellEnd"/>
       <w:r>
-        <w:t>(</w:t>
-      </w:r>
-      <w:proofErr w:type="gramEnd"/>
-      <w:r>
-        <w:t>Use Case 7)</w:t>
-      </w:r>
-    </w:p>
-    <w:p>
-      <w:pPr>
-        <w:pStyle w:val="Body"/>
-      </w:pPr>
-      <w:r>
-        <w:rPr>
-          <w:b/>
-          <w:bCs/>
-        </w:rPr>
-        <w:t>Notes</w:t>
-      </w:r>
-      <w:proofErr w:type="gramStart"/>
-      <w:r>
-        <w:rPr>
-          <w:b/>
-          <w:bCs/>
-        </w:rPr>
-        <w:t>:</w:t>
-      </w:r>
-      <w:proofErr w:type="gramEnd"/>
+        <w:t>(Use Case 7)</w:t>
+      </w:r>
+    </w:p>
+    <w:p>
+      <w:pPr>
+        <w:pStyle w:val="Body"/>
+      </w:pPr>
+      <w:r>
+        <w:rPr>
+          <w:b/>
+          <w:bCs/>
+        </w:rPr>
+        <w:t>Notes:</w:t>
+      </w:r>
       <w:r>
         <w:br/>
         <w:t>User Story 7 (As an author, I want to attach a picture to my questions or my answers)</w:t>
@@ -3249,7 +3162,10 @@
       </w:pPr>
       <w:r>
         <w:lastRenderedPageBreak/>
-        <w:t xml:space="preserve">7. </w:t>
+        <w:t>8</w:t>
+      </w:r>
+      <w:r>
+        <w:t xml:space="preserve">. </w:t>
       </w:r>
     </w:p>
     <w:p>
@@ -3661,17 +3577,8 @@
           <w:b/>
           <w:bCs/>
         </w:rPr>
-        <w:t>Notes</w:t>
-      </w:r>
-      <w:proofErr w:type="gramStart"/>
-      <w:r>
-        <w:rPr>
-          <w:b/>
-          <w:bCs/>
-        </w:rPr>
-        <w:t>:</w:t>
-      </w:r>
-      <w:proofErr w:type="gramEnd"/>
+        <w:t>Notes:</w:t>
+      </w:r>
       <w:r>
         <w:br/>
         <w:t>User Story 7 (As an author, I want to attach a picture to my questions or my answers)</w:t>
@@ -3718,7 +3625,10 @@
       </w:pPr>
       <w:r>
         <w:lastRenderedPageBreak/>
-        <w:t>8.</w:t>
+        <w:t>9</w:t>
+      </w:r>
+      <w:r>
+        <w:t>.</w:t>
       </w:r>
     </w:p>
     <w:p>
@@ -4122,17 +4032,8 @@
           <w:b/>
           <w:bCs/>
         </w:rPr>
-        <w:t>Notes</w:t>
-      </w:r>
-      <w:proofErr w:type="gramStart"/>
-      <w:r>
-        <w:rPr>
-          <w:b/>
-          <w:bCs/>
-        </w:rPr>
-        <w:t>:</w:t>
-      </w:r>
-      <w:proofErr w:type="gramEnd"/>
+        <w:t>Notes:</w:t>
+      </w:r>
       <w:r>
         <w:br/>
         <w:t xml:space="preserve">User Story 8 (As a </w:t>
@@ -4204,7 +4105,10 @@
       </w:pPr>
       <w:r>
         <w:lastRenderedPageBreak/>
-        <w:t>9.</w:t>
+        <w:t>10</w:t>
+      </w:r>
+      <w:r>
+        <w:t>.</w:t>
       </w:r>
     </w:p>
     <w:p>
@@ -4383,18 +4287,8 @@
           <w:bdr w:val="none" w:sz="0" w:space="0" w:color="auto"/>
           <w:lang w:eastAsia="zh-CN"/>
         </w:rPr>
-        <w:t>: User knows how they want the questions to be sorted by (date - most recent / least recent, picture - with / without</w:t>
-      </w:r>
-      <w:proofErr w:type="gramStart"/>
-      <w:r>
-        <w:rPr>
-          <w:rFonts w:ascii="Helvetica" w:eastAsia="Times New Roman" w:hAnsi="Helvetica" w:cs="Helvetica"/>
-          <w:bdr w:val="none" w:sz="0" w:space="0" w:color="auto"/>
-          <w:lang w:eastAsia="zh-CN"/>
-        </w:rPr>
-        <w:t>)</w:t>
-      </w:r>
-      <w:proofErr w:type="gramEnd"/>
+        <w:t>: User knows how they want the questions to be sorted by (date - most recent / least recent, picture - with / without)</w:t>
+      </w:r>
       <w:r>
         <w:rPr>
           <w:rFonts w:ascii="Helvetica" w:eastAsia="Times New Roman" w:hAnsi="Helvetica" w:cs="Helvetica"/>
@@ -4830,7 +4724,7 @@
       </w:pPr>
       <w:r>
         <w:lastRenderedPageBreak/>
-        <w:t>10</w:t>
+        <w:t>11</w:t>
       </w:r>
       <w:r>
         <w:t xml:space="preserve">. </w:t>
@@ -5024,7 +4918,6 @@
         </w:rPr>
         <w:t>Preconditions</w:t>
       </w:r>
-      <w:proofErr w:type="gramStart"/>
       <w:r>
         <w:rPr>
           <w:rFonts w:ascii="Helvetica" w:eastAsia="Times New Roman" w:hAnsi="Helvetica" w:cs="Helvetica"/>
@@ -5034,7 +4927,6 @@
         <w:t>:at</w:t>
       </w:r>
       <w:proofErr w:type="spellEnd"/>
-      <w:proofErr w:type="gramEnd"/>
       <w:r>
         <w:rPr>
           <w:rFonts w:ascii="Helvetica" w:eastAsia="Times New Roman" w:hAnsi="Helvetica" w:cs="Helvetica"/>
@@ -5375,23 +5267,13 @@
           <w:lang w:eastAsia="zh-CN"/>
         </w:rPr>
       </w:pPr>
-      <w:proofErr w:type="gramStart"/>
-      <w:r>
-        <w:rPr>
-          <w:rFonts w:ascii="Helvetica" w:eastAsia="Times New Roman" w:hAnsi="Helvetica" w:cs="Helvetica"/>
-          <w:bdr w:val="none" w:sz="0" w:space="0" w:color="auto"/>
-          <w:lang w:eastAsia="zh-CN"/>
-        </w:rPr>
-        <w:t>1.1  the</w:t>
-      </w:r>
-      <w:proofErr w:type="gramEnd"/>
-      <w:r>
-        <w:rPr>
-          <w:rFonts w:ascii="Helvetica" w:eastAsia="Times New Roman" w:hAnsi="Helvetica" w:cs="Helvetica"/>
-          <w:bdr w:val="none" w:sz="0" w:space="0" w:color="auto"/>
-          <w:lang w:eastAsia="zh-CN"/>
-        </w:rPr>
-        <w:t xml:space="preserve"> </w:t>
+      <w:r>
+        <w:rPr>
+          <w:rFonts w:ascii="Helvetica" w:eastAsia="Times New Roman" w:hAnsi="Helvetica" w:cs="Helvetica"/>
+          <w:bdr w:val="none" w:sz="0" w:space="0" w:color="auto"/>
+          <w:lang w:eastAsia="zh-CN"/>
+        </w:rPr>
+        <w:t xml:space="preserve">1.1  the </w:t>
       </w:r>
       <w:proofErr w:type="spellStart"/>
       <w:r>
@@ -5431,23 +5313,13 @@
           <w:lang w:eastAsia="zh-CN"/>
         </w:rPr>
       </w:pPr>
-      <w:proofErr w:type="gramStart"/>
-      <w:r>
-        <w:rPr>
-          <w:rFonts w:ascii="Helvetica" w:eastAsia="Times New Roman" w:hAnsi="Helvetica" w:cs="Helvetica"/>
-          <w:bdr w:val="none" w:sz="0" w:space="0" w:color="auto"/>
-          <w:lang w:eastAsia="zh-CN"/>
-        </w:rPr>
-        <w:t>1.2  A</w:t>
-      </w:r>
-      <w:proofErr w:type="gramEnd"/>
-      <w:r>
-        <w:rPr>
-          <w:rFonts w:ascii="Helvetica" w:eastAsia="Times New Roman" w:hAnsi="Helvetica" w:cs="Helvetica"/>
-          <w:bdr w:val="none" w:sz="0" w:space="0" w:color="auto"/>
-          <w:lang w:eastAsia="zh-CN"/>
-        </w:rPr>
-        <w:t xml:space="preserve"> message will display notifying the user they have already </w:t>
+      <w:r>
+        <w:rPr>
+          <w:rFonts w:ascii="Helvetica" w:eastAsia="Times New Roman" w:hAnsi="Helvetica" w:cs="Helvetica"/>
+          <w:bdr w:val="none" w:sz="0" w:space="0" w:color="auto"/>
+          <w:lang w:eastAsia="zh-CN"/>
+        </w:rPr>
+        <w:t xml:space="preserve">1.2  A message will display notifying the user they have already </w:t>
       </w:r>
       <w:proofErr w:type="spellStart"/>
       <w:r>
@@ -5553,7 +5425,6 @@
         </w:rPr>
         <w:t>Includes</w:t>
       </w:r>
-      <w:proofErr w:type="gramStart"/>
       <w:r>
         <w:rPr>
           <w:rFonts w:ascii="Helvetica" w:eastAsia="Times New Roman" w:hAnsi="Helvetica" w:cs="Helvetica"/>
@@ -5562,7 +5433,6 @@
         </w:rPr>
         <w:t>:</w:t>
       </w:r>
-      <w:proofErr w:type="gramEnd"/>
       <w:r>
         <w:rPr>
           <w:rFonts w:ascii="Helvetica" w:eastAsia="Times New Roman" w:hAnsi="Helvetica" w:cs="Helvetica"/>
@@ -5785,7 +5655,10 @@
       </w:pPr>
       <w:r>
         <w:lastRenderedPageBreak/>
-        <w:t>11.</w:t>
+        <w:t>12</w:t>
+      </w:r>
+      <w:r>
+        <w:t>.</w:t>
       </w:r>
     </w:p>
     <w:p>
@@ -6283,25 +6156,7 @@
           <w:bdr w:val="none" w:sz="0" w:space="0" w:color="auto"/>
           <w:lang w:eastAsia="zh-CN"/>
         </w:rPr>
-        <w:t xml:space="preserve">1. </w:t>
-      </w:r>
-      <w:proofErr w:type="gramStart"/>
-      <w:r>
-        <w:rPr>
-          <w:rFonts w:ascii="Helvetica" w:eastAsia="Times New Roman" w:hAnsi="Helvetica" w:cs="Helvetica"/>
-          <w:bdr w:val="none" w:sz="0" w:space="0" w:color="auto"/>
-          <w:lang w:eastAsia="zh-CN"/>
-        </w:rPr>
-        <w:t>there</w:t>
-      </w:r>
-      <w:proofErr w:type="gramEnd"/>
-      <w:r>
-        <w:rPr>
-          <w:rFonts w:ascii="Helvetica" w:eastAsia="Times New Roman" w:hAnsi="Helvetica" w:cs="Helvetica"/>
-          <w:bdr w:val="none" w:sz="0" w:space="0" w:color="auto"/>
-          <w:lang w:eastAsia="zh-CN"/>
-        </w:rPr>
-        <w:t xml:space="preserve"> are no questions</w:t>
+        <w:t>1. there are no questions</w:t>
       </w:r>
     </w:p>
     <w:p>
@@ -6329,25 +6184,7 @@
           <w:bdr w:val="none" w:sz="0" w:space="0" w:color="auto"/>
           <w:lang w:eastAsia="zh-CN"/>
         </w:rPr>
-        <w:t xml:space="preserve">    </w:t>
-      </w:r>
-      <w:proofErr w:type="gramStart"/>
-      <w:r>
-        <w:rPr>
-          <w:rFonts w:ascii="Helvetica" w:eastAsia="Times New Roman" w:hAnsi="Helvetica" w:cs="Helvetica"/>
-          <w:bdr w:val="none" w:sz="0" w:space="0" w:color="auto"/>
-          <w:lang w:eastAsia="zh-CN"/>
-        </w:rPr>
-        <w:t>1.1  System</w:t>
-      </w:r>
-      <w:proofErr w:type="gramEnd"/>
-      <w:r>
-        <w:rPr>
-          <w:rFonts w:ascii="Helvetica" w:eastAsia="Times New Roman" w:hAnsi="Helvetica" w:cs="Helvetica"/>
-          <w:bdr w:val="none" w:sz="0" w:space="0" w:color="auto"/>
-          <w:lang w:eastAsia="zh-CN"/>
-        </w:rPr>
-        <w:t xml:space="preserve"> displays “no questions currently” message</w:t>
+        <w:t xml:space="preserve">    1.1  System displays “no questions currently” message</w:t>
       </w:r>
     </w:p>
     <w:p>
@@ -6375,25 +6212,7 @@
           <w:bdr w:val="none" w:sz="0" w:space="0" w:color="auto"/>
           <w:lang w:eastAsia="zh-CN"/>
         </w:rPr>
-        <w:t xml:space="preserve">2. </w:t>
-      </w:r>
-      <w:proofErr w:type="gramStart"/>
-      <w:r>
-        <w:rPr>
-          <w:rFonts w:ascii="Helvetica" w:eastAsia="Times New Roman" w:hAnsi="Helvetica" w:cs="Helvetica"/>
-          <w:bdr w:val="none" w:sz="0" w:space="0" w:color="auto"/>
-          <w:lang w:eastAsia="zh-CN"/>
-        </w:rPr>
-        <w:t>there</w:t>
-      </w:r>
-      <w:proofErr w:type="gramEnd"/>
-      <w:r>
-        <w:rPr>
-          <w:rFonts w:ascii="Helvetica" w:eastAsia="Times New Roman" w:hAnsi="Helvetica" w:cs="Helvetica"/>
-          <w:bdr w:val="none" w:sz="0" w:space="0" w:color="auto"/>
-          <w:lang w:eastAsia="zh-CN"/>
-        </w:rPr>
-        <w:t xml:space="preserve"> are no </w:t>
+        <w:t xml:space="preserve">2. there are no </w:t>
       </w:r>
       <w:proofErr w:type="spellStart"/>
       <w:r>
@@ -6439,25 +6258,7 @@
           <w:bdr w:val="none" w:sz="0" w:space="0" w:color="auto"/>
           <w:lang w:eastAsia="zh-CN"/>
         </w:rPr>
-        <w:t xml:space="preserve">    2 .</w:t>
-      </w:r>
-      <w:proofErr w:type="gramStart"/>
-      <w:r>
-        <w:rPr>
-          <w:rFonts w:ascii="Helvetica" w:eastAsia="Times New Roman" w:hAnsi="Helvetica" w:cs="Helvetica"/>
-          <w:bdr w:val="none" w:sz="0" w:space="0" w:color="auto"/>
-          <w:lang w:eastAsia="zh-CN"/>
-        </w:rPr>
-        <w:t>1  System</w:t>
-      </w:r>
-      <w:proofErr w:type="gramEnd"/>
-      <w:r>
-        <w:rPr>
-          <w:rFonts w:ascii="Helvetica" w:eastAsia="Times New Roman" w:hAnsi="Helvetica" w:cs="Helvetica"/>
-          <w:bdr w:val="none" w:sz="0" w:space="0" w:color="auto"/>
-          <w:lang w:eastAsia="zh-CN"/>
-        </w:rPr>
-        <w:t xml:space="preserve"> displays questions without a most </w:t>
+        <w:t xml:space="preserve">    2 .1  System displays questions without a most </w:t>
       </w:r>
       <w:proofErr w:type="spellStart"/>
       <w:r>
@@ -6503,25 +6304,7 @@
           <w:bdr w:val="none" w:sz="0" w:space="0" w:color="auto"/>
           <w:lang w:eastAsia="zh-CN"/>
         </w:rPr>
-        <w:t xml:space="preserve">3.  </w:t>
-      </w:r>
-      <w:proofErr w:type="gramStart"/>
-      <w:r>
-        <w:rPr>
-          <w:rFonts w:ascii="Helvetica" w:eastAsia="Times New Roman" w:hAnsi="Helvetica" w:cs="Helvetica"/>
-          <w:bdr w:val="none" w:sz="0" w:space="0" w:color="auto"/>
-          <w:lang w:eastAsia="zh-CN"/>
-        </w:rPr>
-        <w:t>there</w:t>
-      </w:r>
-      <w:proofErr w:type="gramEnd"/>
-      <w:r>
-        <w:rPr>
-          <w:rFonts w:ascii="Helvetica" w:eastAsia="Times New Roman" w:hAnsi="Helvetica" w:cs="Helvetica"/>
-          <w:bdr w:val="none" w:sz="0" w:space="0" w:color="auto"/>
-          <w:lang w:eastAsia="zh-CN"/>
-        </w:rPr>
-        <w:t xml:space="preserve"> are no answers to a question</w:t>
+        <w:t>3.  there are no answers to a question</w:t>
       </w:r>
     </w:p>
     <w:p>
@@ -6549,25 +6332,7 @@
           <w:bdr w:val="none" w:sz="0" w:space="0" w:color="auto"/>
           <w:lang w:eastAsia="zh-CN"/>
         </w:rPr>
-        <w:t xml:space="preserve">    </w:t>
-      </w:r>
-      <w:proofErr w:type="gramStart"/>
-      <w:r>
-        <w:rPr>
-          <w:rFonts w:ascii="Helvetica" w:eastAsia="Times New Roman" w:hAnsi="Helvetica" w:cs="Helvetica"/>
-          <w:bdr w:val="none" w:sz="0" w:space="0" w:color="auto"/>
-          <w:lang w:eastAsia="zh-CN"/>
-        </w:rPr>
-        <w:t>3.1  System</w:t>
-      </w:r>
-      <w:proofErr w:type="gramEnd"/>
-      <w:r>
-        <w:rPr>
-          <w:rFonts w:ascii="Helvetica" w:eastAsia="Times New Roman" w:hAnsi="Helvetica" w:cs="Helvetica"/>
-          <w:bdr w:val="none" w:sz="0" w:space="0" w:color="auto"/>
-          <w:lang w:eastAsia="zh-CN"/>
-        </w:rPr>
-        <w:t xml:space="preserve"> displays “no answers currently” message</w:t>
+        <w:t xml:space="preserve">    3.1  System displays “no answers currently” message</w:t>
       </w:r>
     </w:p>
     <w:p>
@@ -6641,25 +6406,7 @@
           <w:bdr w:val="none" w:sz="0" w:space="0" w:color="auto"/>
           <w:lang w:eastAsia="zh-CN"/>
         </w:rPr>
-        <w:t xml:space="preserve">    4.1 systems </w:t>
-      </w:r>
-      <w:proofErr w:type="gramStart"/>
-      <w:r>
-        <w:rPr>
-          <w:rFonts w:ascii="Helvetica" w:eastAsia="Times New Roman" w:hAnsi="Helvetica" w:cs="Helvetica"/>
-          <w:bdr w:val="none" w:sz="0" w:space="0" w:color="auto"/>
-          <w:lang w:eastAsia="zh-CN"/>
-        </w:rPr>
-        <w:t>displays</w:t>
-      </w:r>
-      <w:proofErr w:type="gramEnd"/>
-      <w:r>
-        <w:rPr>
-          <w:rFonts w:ascii="Helvetica" w:eastAsia="Times New Roman" w:hAnsi="Helvetica" w:cs="Helvetica"/>
-          <w:bdr w:val="none" w:sz="0" w:space="0" w:color="auto"/>
-          <w:lang w:eastAsia="zh-CN"/>
-        </w:rPr>
-        <w:t xml:space="preserve"> answers in chronological order.</w:t>
+        <w:t xml:space="preserve">    4.1 systems displays answers in chronological order.</w:t>
       </w:r>
       <w:r>
         <w:rPr>
@@ -6678,7 +6425,6 @@
         </w:rPr>
         <w:t>Qualities</w:t>
       </w:r>
-      <w:proofErr w:type="gramStart"/>
       <w:r>
         <w:rPr>
           <w:rFonts w:ascii="Helvetica" w:eastAsia="Times New Roman" w:hAnsi="Helvetica" w:cs="Helvetica"/>
@@ -6687,7 +6433,6 @@
         </w:rPr>
         <w:t>:</w:t>
       </w:r>
-      <w:proofErr w:type="gramEnd"/>
       <w:r>
         <w:rPr>
           <w:rFonts w:ascii="Helvetica" w:eastAsia="Times New Roman" w:hAnsi="Helvetica" w:cs="Helvetica"/>
@@ -6947,7 +6692,14 @@
           <w:bCs/>
         </w:rPr>
         <w:lastRenderedPageBreak/>
-        <w:t>12.</w:t>
+        <w:t>13</w:t>
+      </w:r>
+      <w:r>
+        <w:rPr>
+          <w:b/>
+          <w:bCs/>
+        </w:rPr>
+        <w:t>.</w:t>
       </w:r>
     </w:p>
     <w:p>
@@ -7146,15 +6898,7 @@
         <w:tab/>
       </w:r>
       <w:r>
-        <w:t xml:space="preserve">3. </w:t>
-      </w:r>
-      <w:proofErr w:type="gramStart"/>
-      <w:r>
-        <w:t>If</w:t>
-      </w:r>
-      <w:proofErr w:type="gramEnd"/>
-      <w:r>
-        <w:t xml:space="preserve"> there are no matching results.</w:t>
+        <w:t>3. If there are no matching results.</w:t>
       </w:r>
       <w:r>
         <w:br/>
@@ -7164,14 +6908,7 @@
       </w:r>
       <w:r>
         <w:tab/>
-      </w:r>
-      <w:proofErr w:type="gramStart"/>
-      <w:r>
-        <w:t>3.1  System</w:t>
-      </w:r>
-      <w:proofErr w:type="gramEnd"/>
-      <w:r>
-        <w:t xml:space="preserve"> displays a </w:t>
+        <w:t xml:space="preserve">3.1  System displays a </w:t>
       </w:r>
       <w:r>
         <w:rPr>
@@ -7320,17 +7057,8 @@
           <w:b/>
           <w:bCs/>
         </w:rPr>
-        <w:t>Notes</w:t>
-      </w:r>
-      <w:proofErr w:type="gramStart"/>
-      <w:r>
-        <w:rPr>
-          <w:b/>
-          <w:bCs/>
-        </w:rPr>
-        <w:t>:</w:t>
-      </w:r>
-      <w:proofErr w:type="gramEnd"/>
+        <w:t>Notes:</w:t>
+      </w:r>
       <w:r>
         <w:rPr>
           <w:b/>
@@ -7417,7 +7145,14 @@
           <w:bCs/>
         </w:rPr>
         <w:lastRenderedPageBreak/>
-        <w:t>13.</w:t>
+        <w:t>14</w:t>
+      </w:r>
+      <w:r>
+        <w:rPr>
+          <w:b/>
+          <w:bCs/>
+        </w:rPr>
+        <w:t>.</w:t>
       </w:r>
     </w:p>
     <w:p>
@@ -7749,17 +7484,8 @@
           <w:b/>
           <w:bCs/>
         </w:rPr>
-        <w:t>Notes</w:t>
-      </w:r>
-      <w:proofErr w:type="gramStart"/>
-      <w:r>
-        <w:rPr>
-          <w:b/>
-          <w:bCs/>
-        </w:rPr>
-        <w:t>:</w:t>
-      </w:r>
-      <w:proofErr w:type="gramEnd"/>
+        <w:t>Notes:</w:t>
+      </w:r>
       <w:r>
         <w:rPr>
           <w:b/>
@@ -7878,7 +7604,14 @@
           <w:b/>
           <w:bCs/>
         </w:rPr>
-        <w:t>14.</w:t>
+        <w:t>15</w:t>
+      </w:r>
+      <w:r>
+        <w:rPr>
+          <w:b/>
+          <w:bCs/>
+        </w:rPr>
+        <w:t>.</w:t>
       </w:r>
     </w:p>
     <w:p>
@@ -8289,7 +8022,14 @@
           <w:bCs/>
         </w:rPr>
         <w:lastRenderedPageBreak/>
-        <w:t>15.</w:t>
+        <w:t>16</w:t>
+      </w:r>
+      <w:r>
+        <w:rPr>
+          <w:b/>
+          <w:bCs/>
+        </w:rPr>
+        <w:t>.</w:t>
       </w:r>
     </w:p>
     <w:p>
@@ -8612,17 +8352,8 @@
           <w:b/>
           <w:bCs/>
         </w:rPr>
-        <w:t>Notes</w:t>
-      </w:r>
-      <w:proofErr w:type="gramStart"/>
-      <w:r>
-        <w:rPr>
-          <w:b/>
-          <w:bCs/>
-        </w:rPr>
-        <w:t>:</w:t>
-      </w:r>
-      <w:proofErr w:type="gramEnd"/>
+        <w:t>Notes:</w:t>
+      </w:r>
       <w:r>
         <w:rPr>
           <w:b/>
@@ -8731,7 +8462,14 @@
           <w:bCs/>
         </w:rPr>
         <w:lastRenderedPageBreak/>
-        <w:t>16.</w:t>
+        <w:t>17</w:t>
+      </w:r>
+      <w:r>
+        <w:rPr>
+          <w:b/>
+          <w:bCs/>
+        </w:rPr>
+        <w:t>.</w:t>
       </w:r>
     </w:p>
     <w:p>
@@ -8917,15 +8655,7 @@
       </w:pPr>
       <w:r>
         <w:tab/>
-        <w:t xml:space="preserve">2. </w:t>
-      </w:r>
-      <w:proofErr w:type="gramStart"/>
-      <w:r>
-        <w:t>system</w:t>
-      </w:r>
-      <w:proofErr w:type="gramEnd"/>
-      <w:r>
-        <w:t xml:space="preserve"> displays </w:t>
+        <w:t xml:space="preserve">2. system displays </w:t>
       </w:r>
       <w:r>
         <w:t>“</w:t>
@@ -8973,21 +8703,7 @@
           <w:bCs/>
         </w:rPr>
         <w:tab/>
-        <w:t xml:space="preserve">4. </w:t>
-      </w:r>
-      <w:proofErr w:type="gramStart"/>
-      <w:r>
-        <w:rPr>
-          <w:bCs/>
-        </w:rPr>
-        <w:t>system</w:t>
-      </w:r>
-      <w:proofErr w:type="gramEnd"/>
-      <w:r>
-        <w:rPr>
-          <w:bCs/>
-        </w:rPr>
-        <w:t xml:space="preserve"> pushes</w:t>
+        <w:t>4. system pushes</w:t>
       </w:r>
       <w:r>
         <w:rPr>
@@ -9138,17 +8854,8 @@
           <w:b/>
           <w:bCs/>
         </w:rPr>
-        <w:t>Notes</w:t>
-      </w:r>
-      <w:proofErr w:type="gramStart"/>
-      <w:r>
-        <w:rPr>
-          <w:b/>
-          <w:bCs/>
-        </w:rPr>
-        <w:t>:</w:t>
-      </w:r>
-      <w:proofErr w:type="gramEnd"/>
+        <w:t>Notes:</w:t>
+      </w:r>
       <w:r>
         <w:rPr>
           <w:b/>
@@ -9163,17 +8870,19 @@
           <w:sz w:val="23"/>
           <w:szCs w:val="23"/>
         </w:rPr>
-        <w:t>User Story 20 (</w:t>
-      </w:r>
-      <w:r>
+        <w:t>User Story 20 (As an author, I want to author replies, questions and answers offline)</w:t>
+      </w:r>
+    </w:p>
+    <w:p>
+      <w:pPr>
+        <w:pStyle w:val="Body"/>
         <w:rPr>
           <w:rFonts w:ascii="Arial" w:hAnsi="Arial" w:cs="Arial"/>
           <w:color w:val="333333"/>
           <w:sz w:val="23"/>
           <w:szCs w:val="23"/>
         </w:rPr>
-        <w:t>As an author, I want to author replies, questions and answers offline</w:t>
-      </w:r>
+      </w:pPr>
       <w:r>
         <w:rPr>
           <w:rFonts w:ascii="Arial" w:hAnsi="Arial" w:cs="Arial"/>
@@ -9181,12 +8890,471 @@
           <w:sz w:val="23"/>
           <w:szCs w:val="23"/>
         </w:rPr>
-        <w:t>)</w:t>
-      </w:r>
-    </w:p>
-    <w:p>
-      <w:pPr>
-        <w:pStyle w:val="Body"/>
+        <w:t>User Story 21 (As an author, I want to push my replies, questions and answers online once I get connectivity)</w:t>
+      </w:r>
+    </w:p>
+    <w:p>
+      <w:pPr>
+        <w:pStyle w:val="Body"/>
+        <w:rPr>
+          <w:b/>
+          <w:bCs/>
+        </w:rPr>
+      </w:pPr>
+      <w:r>
+        <w:rPr>
+          <w:b/>
+          <w:bCs/>
+        </w:rPr>
+        <w:t>Open Issues:</w:t>
+      </w:r>
+    </w:p>
+    <w:p>
+      <w:pPr>
+        <w:pStyle w:val="Body"/>
+        <w:rPr>
+          <w:b/>
+          <w:bCs/>
+        </w:rPr>
+      </w:pPr>
+    </w:p>
+    <w:p>
+      <w:pPr>
+        <w:pStyle w:val="Body"/>
+        <w:rPr>
+          <w:b/>
+          <w:bCs/>
+        </w:rPr>
+      </w:pPr>
+      <w:r>
+        <w:rPr>
+          <w:b/>
+          <w:bCs/>
+        </w:rPr>
+        <w:lastRenderedPageBreak/>
+        <w:t>18</w:t>
+      </w:r>
+      <w:r>
+        <w:rPr>
+          <w:b/>
+          <w:bCs/>
+        </w:rPr>
+        <w:t>.</w:t>
+      </w:r>
+    </w:p>
+    <w:p>
+      <w:pPr>
+        <w:pStyle w:val="Body"/>
+        <w:rPr>
+          <w:b/>
+          <w:bCs/>
+        </w:rPr>
+      </w:pPr>
+      <w:r>
+        <w:rPr>
+          <w:b/>
+          <w:bCs/>
+        </w:rPr>
+        <w:t xml:space="preserve">Use Case Name: </w:t>
+      </w:r>
+      <w:proofErr w:type="spellStart"/>
+      <w:r>
+        <w:t>SetUserName</w:t>
+      </w:r>
+      <w:proofErr w:type="spellEnd"/>
+    </w:p>
+    <w:p>
+      <w:pPr>
+        <w:pStyle w:val="Body"/>
+        <w:rPr>
+          <w:b/>
+          <w:bCs/>
+        </w:rPr>
+      </w:pPr>
+      <w:r>
+        <w:rPr>
+          <w:b/>
+          <w:bCs/>
+        </w:rPr>
+        <w:t xml:space="preserve">Participating Actors: </w:t>
+      </w:r>
+      <w:r>
+        <w:t>Author</w:t>
+      </w:r>
+    </w:p>
+    <w:p>
+      <w:pPr>
+        <w:pStyle w:val="Body"/>
+        <w:rPr>
+          <w:b/>
+          <w:bCs/>
+        </w:rPr>
+      </w:pPr>
+      <w:r>
+        <w:rPr>
+          <w:b/>
+          <w:bCs/>
+        </w:rPr>
+        <w:t xml:space="preserve">Goal: </w:t>
+      </w:r>
+      <w:r>
+        <w:t>Set a username that will be displayed when author post a question, reply or answer</w:t>
+      </w:r>
+    </w:p>
+    <w:p>
+      <w:pPr>
+        <w:pStyle w:val="Body"/>
+        <w:rPr>
+          <w:b/>
+          <w:bCs/>
+        </w:rPr>
+      </w:pPr>
+      <w:r>
+        <w:rPr>
+          <w:b/>
+          <w:bCs/>
+        </w:rPr>
+        <w:t xml:space="preserve">Trigger:  </w:t>
+      </w:r>
+      <w:r>
+        <w:rPr>
+          <w:bCs/>
+        </w:rPr>
+        <w:t>A</w:t>
+      </w:r>
+      <w:r>
+        <w:rPr>
+          <w:bCs/>
+        </w:rPr>
+        <w:t>uthor types in his/her username and</w:t>
+      </w:r>
+      <w:r>
+        <w:rPr>
+          <w:b/>
+          <w:bCs/>
+        </w:rPr>
+        <w:t xml:space="preserve"> </w:t>
+      </w:r>
+      <w:proofErr w:type="spellStart"/>
+      <w:r>
+        <w:t>SetUserName</w:t>
+      </w:r>
+      <w:proofErr w:type="spellEnd"/>
+      <w:r>
+        <w:t xml:space="preserve"> button is pressed </w:t>
+      </w:r>
+    </w:p>
+    <w:p>
+      <w:pPr>
+        <w:pStyle w:val="Body"/>
+        <w:rPr>
+          <w:rFonts w:asciiTheme="majorHAnsi" w:hAnsiTheme="majorHAnsi" w:cstheme="majorHAnsi"/>
+          <w:color w:val="333333"/>
+          <w:sz w:val="23"/>
+          <w:szCs w:val="23"/>
+        </w:rPr>
+      </w:pPr>
+      <w:r>
+        <w:rPr>
+          <w:b/>
+          <w:bCs/>
+        </w:rPr>
+        <w:t xml:space="preserve">Preconditions: </w:t>
+      </w:r>
+    </w:p>
+    <w:p>
+      <w:pPr>
+        <w:pStyle w:val="Body"/>
+        <w:rPr>
+          <w:b/>
+          <w:bCs/>
+        </w:rPr>
+      </w:pPr>
+      <w:proofErr w:type="spellStart"/>
+      <w:r>
+        <w:rPr>
+          <w:b/>
+          <w:bCs/>
+        </w:rPr>
+        <w:t>Postconditions</w:t>
+      </w:r>
+      <w:proofErr w:type="spellEnd"/>
+      <w:r>
+        <w:rPr>
+          <w:b/>
+          <w:bCs/>
+        </w:rPr>
+        <w:t xml:space="preserve">: </w:t>
+      </w:r>
+      <w:r>
+        <w:t>On success, system will set the author</w:t>
+      </w:r>
+      <w:r>
+        <w:t>’</w:t>
+      </w:r>
+      <w:r>
+        <w:t>s username as the one typed in</w:t>
+      </w:r>
+    </w:p>
+    <w:p>
+      <w:pPr>
+        <w:pStyle w:val="Body"/>
+      </w:pPr>
+      <w:r>
+        <w:rPr>
+          <w:b/>
+          <w:bCs/>
+        </w:rPr>
+        <w:t>Basic Flow:</w:t>
+      </w:r>
+      <w:r>
+        <w:rPr>
+          <w:b/>
+          <w:bCs/>
+        </w:rPr>
+        <w:br/>
+      </w:r>
+      <w:r>
+        <w:rPr>
+          <w:b/>
+          <w:bCs/>
+        </w:rPr>
+        <w:tab/>
+      </w:r>
+      <w:r>
+        <w:t xml:space="preserve">1. Author types in his/her username </w:t>
+      </w:r>
+    </w:p>
+    <w:p>
+      <w:pPr>
+        <w:pStyle w:val="Body"/>
+      </w:pPr>
+      <w:r>
+        <w:tab/>
+        <w:t>2. system displays his/her user name and wait for confirmation</w:t>
+      </w:r>
+    </w:p>
+    <w:p>
+      <w:pPr>
+        <w:pStyle w:val="Body"/>
+        <w:rPr>
+          <w:bCs/>
+        </w:rPr>
+      </w:pPr>
+      <w:r>
+        <w:rPr>
+          <w:b/>
+          <w:bCs/>
+        </w:rPr>
+        <w:tab/>
+      </w:r>
+      <w:r>
+        <w:rPr>
+          <w:bCs/>
+        </w:rPr>
+        <w:t xml:space="preserve">3. Author confirms his/her username </w:t>
+      </w:r>
+    </w:p>
+    <w:p>
+      <w:pPr>
+        <w:pStyle w:val="Body"/>
+        <w:rPr>
+          <w:bCs/>
+        </w:rPr>
+      </w:pPr>
+      <w:r>
+        <w:rPr>
+          <w:bCs/>
+        </w:rPr>
+        <w:tab/>
+        <w:t>4. system set the username and will display it after every post made by this user</w:t>
+      </w:r>
+    </w:p>
+    <w:p>
+      <w:pPr>
+        <w:pStyle w:val="Body"/>
+        <w:rPr>
+          <w:b/>
+          <w:bCs/>
+        </w:rPr>
+      </w:pPr>
+      <w:r>
+        <w:rPr>
+          <w:b/>
+          <w:bCs/>
+        </w:rPr>
+        <w:t>Exceptions:</w:t>
+      </w:r>
+    </w:p>
+    <w:p>
+      <w:pPr>
+        <w:pStyle w:val="Body"/>
+        <w:numPr>
+          <w:ilvl w:val="0"/>
+          <w:numId w:val="5"/>
+        </w:numPr>
+        <w:rPr>
+          <w:bCs/>
+        </w:rPr>
+      </w:pPr>
+      <w:r>
+        <w:rPr>
+          <w:bCs/>
+        </w:rPr>
+        <w:t>No username is typed in or only whitespace is typed in</w:t>
+      </w:r>
+    </w:p>
+    <w:p>
+      <w:pPr>
+        <w:pStyle w:val="Body"/>
+        <w:ind w:left="1080"/>
+        <w:rPr>
+          <w:bCs/>
+        </w:rPr>
+      </w:pPr>
+      <w:r>
+        <w:rPr>
+          <w:bCs/>
+        </w:rPr>
+        <w:t xml:space="preserve">1.1  System set the Author as </w:t>
+      </w:r>
+      <w:r>
+        <w:rPr>
+          <w:bCs/>
+        </w:rPr>
+        <w:t>“</w:t>
+      </w:r>
+      <w:r>
+        <w:rPr>
+          <w:bCs/>
+        </w:rPr>
+        <w:t>A</w:t>
+      </w:r>
+      <w:r>
+        <w:rPr>
+          <w:bCs/>
+        </w:rPr>
+        <w:t>nonymous</w:t>
+      </w:r>
+      <w:r>
+        <w:rPr>
+          <w:bCs/>
+        </w:rPr>
+        <w:t>”</w:t>
+      </w:r>
+    </w:p>
+    <w:p>
+      <w:pPr>
+        <w:pStyle w:val="Body"/>
+        <w:rPr>
+          <w:b/>
+          <w:bCs/>
+        </w:rPr>
+      </w:pPr>
+      <w:r>
+        <w:rPr>
+          <w:b/>
+          <w:bCs/>
+        </w:rPr>
+        <w:t xml:space="preserve">User Stories: </w:t>
+      </w:r>
+      <w:r>
+        <w:t>23</w:t>
+      </w:r>
+    </w:p>
+    <w:p>
+      <w:pPr>
+        <w:pStyle w:val="Body"/>
+        <w:rPr>
+          <w:b/>
+          <w:bCs/>
+        </w:rPr>
+      </w:pPr>
+      <w:r>
+        <w:t>Additional</w:t>
+      </w:r>
+      <w:r>
+        <w:br/>
+      </w:r>
+      <w:r>
+        <w:rPr>
+          <w:b/>
+          <w:bCs/>
+        </w:rPr>
+        <w:t>Qualities:</w:t>
+      </w:r>
+    </w:p>
+    <w:p>
+      <w:pPr>
+        <w:pStyle w:val="Body"/>
+        <w:rPr>
+          <w:b/>
+          <w:bCs/>
+        </w:rPr>
+      </w:pPr>
+      <w:r>
+        <w:rPr>
+          <w:b/>
+          <w:bCs/>
+        </w:rPr>
+        <w:t>Constraints:</w:t>
+      </w:r>
+    </w:p>
+    <w:p>
+      <w:pPr>
+        <w:pStyle w:val="Body"/>
+        <w:rPr>
+          <w:b/>
+          <w:bCs/>
+        </w:rPr>
+      </w:pPr>
+      <w:r>
+        <w:rPr>
+          <w:b/>
+          <w:bCs/>
+        </w:rPr>
+        <w:t>Includes:</w:t>
+      </w:r>
+    </w:p>
+    <w:p>
+      <w:pPr>
+        <w:pStyle w:val="Body"/>
+        <w:rPr>
+          <w:b/>
+          <w:bCs/>
+        </w:rPr>
+      </w:pPr>
+      <w:r>
+        <w:rPr>
+          <w:b/>
+          <w:bCs/>
+        </w:rPr>
+        <w:t>Extends:</w:t>
+      </w:r>
+    </w:p>
+    <w:p>
+      <w:pPr>
+        <w:pStyle w:val="Body"/>
+        <w:rPr>
+          <w:b/>
+          <w:bCs/>
+        </w:rPr>
+      </w:pPr>
+      <w:r>
+        <w:rPr>
+          <w:b/>
+          <w:bCs/>
+        </w:rPr>
+        <w:t>Related Artifacts:</w:t>
+      </w:r>
+      <w:bookmarkStart w:id="0" w:name="_GoBack"/>
+      <w:bookmarkEnd w:id="0"/>
+    </w:p>
+    <w:p>
+      <w:pPr>
+        <w:pStyle w:val="NormalWeb"/>
+        <w:shd w:val="clear" w:color="auto" w:fill="FFFFFF"/>
+        <w:spacing w:before="0" w:beforeAutospacing="0" w:after="150" w:afterAutospacing="0" w:line="300" w:lineRule="atLeast"/>
         <w:rPr>
           <w:rFonts w:ascii="Arial" w:hAnsi="Arial" w:cs="Arial"/>
           <w:color w:val="333333"/>
@@ -9196,32 +9364,29 @@
       </w:pPr>
       <w:r>
         <w:rPr>
+          <w:b/>
+          <w:bCs/>
+        </w:rPr>
+        <w:t>Notes:</w:t>
+      </w:r>
+      <w:r>
+        <w:rPr>
+          <w:b/>
+          <w:bCs/>
+        </w:rPr>
+        <w:br/>
+      </w:r>
+      <w:r>
+        <w:rPr>
           <w:rFonts w:ascii="Arial" w:hAnsi="Arial" w:cs="Arial"/>
           <w:color w:val="333333"/>
           <w:sz w:val="23"/>
           <w:szCs w:val="23"/>
         </w:rPr>
-        <w:t>User Story 21 (</w:t>
-      </w:r>
-      <w:r>
-        <w:rPr>
-          <w:rFonts w:ascii="Arial" w:hAnsi="Arial" w:cs="Arial"/>
-          <w:color w:val="333333"/>
-          <w:sz w:val="23"/>
-          <w:szCs w:val="23"/>
-        </w:rPr>
-        <w:t>As an author, I want to push my replies, questions and answers online once I get connectivity</w:t>
-      </w:r>
-      <w:r>
-        <w:rPr>
-          <w:rFonts w:ascii="Arial" w:hAnsi="Arial" w:cs="Arial"/>
-          <w:color w:val="333333"/>
-          <w:sz w:val="23"/>
-          <w:szCs w:val="23"/>
-        </w:rPr>
-        <w:t>)</w:t>
-      </w:r>
-    </w:p>
+        <w:t>User Story 23 (As an author, I set my username)</w:t>
+      </w:r>
+    </w:p>
+    <w:p/>
     <w:p>
       <w:pPr>
         <w:pStyle w:val="Body"/>
@@ -9238,590 +9403,9 @@
         <w:t>Open Issues:</w:t>
       </w:r>
     </w:p>
-    <w:p>
-      <w:pPr>
-        <w:pStyle w:val="Body"/>
-        <w:rPr>
-          <w:b/>
-          <w:bCs/>
-        </w:rPr>
-      </w:pPr>
-    </w:p>
-    <w:p>
-      <w:pPr>
-        <w:pStyle w:val="Body"/>
-        <w:rPr>
-          <w:b/>
-          <w:bCs/>
-        </w:rPr>
-      </w:pPr>
-      <w:r>
-        <w:rPr>
-          <w:b/>
-          <w:bCs/>
-        </w:rPr>
-        <w:lastRenderedPageBreak/>
-        <w:t>17.</w:t>
-      </w:r>
-    </w:p>
-    <w:p>
-      <w:pPr>
-        <w:pStyle w:val="Body"/>
-        <w:rPr>
-          <w:b/>
-          <w:bCs/>
-        </w:rPr>
-      </w:pPr>
-      <w:r>
-        <w:rPr>
-          <w:b/>
-          <w:bCs/>
-        </w:rPr>
-        <w:t xml:space="preserve">Use Case Name: </w:t>
-      </w:r>
-      <w:proofErr w:type="spellStart"/>
-      <w:r>
-        <w:t>SetUserName</w:t>
-      </w:r>
-      <w:proofErr w:type="spellEnd"/>
-    </w:p>
-    <w:p>
-      <w:pPr>
-        <w:pStyle w:val="Body"/>
-        <w:rPr>
-          <w:b/>
-          <w:bCs/>
-        </w:rPr>
-      </w:pPr>
-      <w:r>
-        <w:rPr>
-          <w:b/>
-          <w:bCs/>
-        </w:rPr>
-        <w:t xml:space="preserve">Participating Actors: </w:t>
-      </w:r>
-      <w:r>
-        <w:t>Author</w:t>
-      </w:r>
-    </w:p>
-    <w:p>
-      <w:pPr>
-        <w:pStyle w:val="Body"/>
-        <w:rPr>
-          <w:b/>
-          <w:bCs/>
-        </w:rPr>
-      </w:pPr>
-      <w:r>
-        <w:rPr>
-          <w:b/>
-          <w:bCs/>
-        </w:rPr>
-        <w:t xml:space="preserve">Goal: </w:t>
-      </w:r>
-      <w:r>
-        <w:t>Set a username that will be displayed when author post a question, reply or answer</w:t>
-      </w:r>
-    </w:p>
-    <w:p>
-      <w:pPr>
-        <w:pStyle w:val="Body"/>
-        <w:rPr>
-          <w:b/>
-          <w:bCs/>
-        </w:rPr>
-      </w:pPr>
-      <w:r>
-        <w:rPr>
-          <w:b/>
-          <w:bCs/>
-        </w:rPr>
-        <w:t xml:space="preserve">Trigger: </w:t>
-      </w:r>
-      <w:r>
-        <w:rPr>
-          <w:b/>
-          <w:bCs/>
-        </w:rPr>
-        <w:t xml:space="preserve"> </w:t>
-      </w:r>
-      <w:r>
-        <w:rPr>
-          <w:bCs/>
-        </w:rPr>
-        <w:t>A</w:t>
-      </w:r>
-      <w:r>
-        <w:rPr>
-          <w:bCs/>
-        </w:rPr>
-        <w:t>uthor types in his/her username and</w:t>
-      </w:r>
-      <w:r>
-        <w:rPr>
-          <w:b/>
-          <w:bCs/>
-        </w:rPr>
-        <w:t xml:space="preserve"> </w:t>
-      </w:r>
-      <w:proofErr w:type="spellStart"/>
-      <w:r>
-        <w:t>SetUserName</w:t>
-      </w:r>
-      <w:proofErr w:type="spellEnd"/>
-      <w:r>
-        <w:t xml:space="preserve"> button is pressed</w:t>
-      </w:r>
-      <w:r>
-        <w:t xml:space="preserve"> </w:t>
-      </w:r>
-    </w:p>
-    <w:p>
-      <w:pPr>
-        <w:pStyle w:val="Body"/>
-        <w:rPr>
-          <w:rFonts w:asciiTheme="majorHAnsi" w:hAnsiTheme="majorHAnsi" w:cstheme="majorHAnsi"/>
-          <w:color w:val="333333"/>
-          <w:sz w:val="23"/>
-          <w:szCs w:val="23"/>
-        </w:rPr>
-      </w:pPr>
-      <w:r>
-        <w:rPr>
-          <w:b/>
-          <w:bCs/>
-        </w:rPr>
-        <w:t xml:space="preserve">Preconditions: </w:t>
-      </w:r>
-    </w:p>
-    <w:p>
-      <w:pPr>
-        <w:pStyle w:val="Body"/>
-        <w:rPr>
-          <w:b/>
-          <w:bCs/>
-        </w:rPr>
-      </w:pPr>
-      <w:proofErr w:type="spellStart"/>
-      <w:r>
-        <w:rPr>
-          <w:b/>
-          <w:bCs/>
-        </w:rPr>
-        <w:t>Postconditions</w:t>
-      </w:r>
-      <w:proofErr w:type="spellEnd"/>
-      <w:r>
-        <w:rPr>
-          <w:b/>
-          <w:bCs/>
-        </w:rPr>
-        <w:t xml:space="preserve">: </w:t>
-      </w:r>
-      <w:r>
-        <w:t xml:space="preserve">On success, system </w:t>
-      </w:r>
-      <w:r>
-        <w:t>will set the author</w:t>
-      </w:r>
-      <w:r>
-        <w:t>’</w:t>
-      </w:r>
-      <w:r>
-        <w:t>s username as the one typed in</w:t>
-      </w:r>
-    </w:p>
-    <w:p>
-      <w:pPr>
-        <w:pStyle w:val="Body"/>
-      </w:pPr>
-      <w:r>
-        <w:rPr>
-          <w:b/>
-          <w:bCs/>
-        </w:rPr>
-        <w:t>Basic Flow:</w:t>
-      </w:r>
-      <w:r>
-        <w:rPr>
-          <w:b/>
-          <w:bCs/>
-        </w:rPr>
-        <w:br/>
-      </w:r>
-      <w:r>
-        <w:rPr>
-          <w:b/>
-          <w:bCs/>
-        </w:rPr>
-        <w:tab/>
-      </w:r>
-      <w:r>
-        <w:t xml:space="preserve">1. Author </w:t>
-      </w:r>
-      <w:r>
-        <w:t xml:space="preserve">types in his/her username </w:t>
-      </w:r>
-    </w:p>
-    <w:p>
-      <w:pPr>
-        <w:pStyle w:val="Body"/>
-      </w:pPr>
-      <w:r>
-        <w:tab/>
-        <w:t xml:space="preserve">2. </w:t>
-      </w:r>
-      <w:proofErr w:type="gramStart"/>
-      <w:r>
-        <w:t>system</w:t>
-      </w:r>
-      <w:proofErr w:type="gramEnd"/>
-      <w:r>
-        <w:t xml:space="preserve"> displays </w:t>
-      </w:r>
-      <w:r>
-        <w:t>his/her user name and wait for confirmation</w:t>
-      </w:r>
-    </w:p>
-    <w:p>
-      <w:pPr>
-        <w:pStyle w:val="Body"/>
-        <w:rPr>
-          <w:bCs/>
-        </w:rPr>
-      </w:pPr>
-      <w:r>
-        <w:rPr>
-          <w:b/>
-          <w:bCs/>
-        </w:rPr>
-        <w:tab/>
-      </w:r>
-      <w:r>
-        <w:rPr>
-          <w:bCs/>
-        </w:rPr>
-        <w:t xml:space="preserve">3. Author </w:t>
-      </w:r>
-      <w:r>
-        <w:rPr>
-          <w:bCs/>
-        </w:rPr>
-        <w:t>confirms his/her username</w:t>
-      </w:r>
-      <w:r>
-        <w:rPr>
-          <w:bCs/>
-        </w:rPr>
-        <w:t xml:space="preserve"> </w:t>
-      </w:r>
-    </w:p>
-    <w:p>
-      <w:pPr>
-        <w:pStyle w:val="Body"/>
-        <w:rPr>
-          <w:bCs/>
-        </w:rPr>
-      </w:pPr>
-      <w:r>
-        <w:rPr>
-          <w:bCs/>
-        </w:rPr>
-        <w:tab/>
-        <w:t xml:space="preserve">4. </w:t>
-      </w:r>
-      <w:proofErr w:type="gramStart"/>
-      <w:r>
-        <w:rPr>
-          <w:bCs/>
-        </w:rPr>
-        <w:t>system</w:t>
-      </w:r>
-      <w:proofErr w:type="gramEnd"/>
-      <w:r>
-        <w:rPr>
-          <w:bCs/>
-        </w:rPr>
-        <w:t xml:space="preserve"> </w:t>
-      </w:r>
-      <w:r>
-        <w:rPr>
-          <w:bCs/>
-        </w:rPr>
-        <w:t>set the username and will display it after every post made by this user</w:t>
-      </w:r>
-    </w:p>
-    <w:p>
-      <w:pPr>
-        <w:pStyle w:val="Body"/>
-        <w:rPr>
-          <w:b/>
-          <w:bCs/>
-        </w:rPr>
-      </w:pPr>
-      <w:r>
-        <w:rPr>
-          <w:b/>
-          <w:bCs/>
-        </w:rPr>
-        <w:t>Exceptions:</w:t>
-      </w:r>
-    </w:p>
-    <w:p>
-      <w:pPr>
-        <w:pStyle w:val="Body"/>
-        <w:numPr>
-          <w:ilvl w:val="0"/>
-          <w:numId w:val="5"/>
-        </w:numPr>
-        <w:rPr>
-          <w:bCs/>
-        </w:rPr>
-      </w:pPr>
-      <w:r>
-        <w:rPr>
-          <w:bCs/>
-        </w:rPr>
-        <w:t>No username is typed in or only whitespace is typed in</w:t>
-      </w:r>
-    </w:p>
-    <w:p>
-      <w:pPr>
-        <w:pStyle w:val="Body"/>
-        <w:ind w:left="1080"/>
-        <w:rPr>
-          <w:bCs/>
-        </w:rPr>
-      </w:pPr>
-      <w:proofErr w:type="gramStart"/>
-      <w:r>
-        <w:rPr>
-          <w:bCs/>
-        </w:rPr>
-        <w:t>1.1  System</w:t>
-      </w:r>
-      <w:proofErr w:type="gramEnd"/>
-      <w:r>
-        <w:rPr>
-          <w:bCs/>
-        </w:rPr>
-        <w:t xml:space="preserve"> set the Author as </w:t>
-      </w:r>
-      <w:r>
-        <w:rPr>
-          <w:bCs/>
-        </w:rPr>
-        <w:t>“</w:t>
-      </w:r>
-      <w:r>
-        <w:rPr>
-          <w:bCs/>
-        </w:rPr>
-        <w:t>A</w:t>
-      </w:r>
-      <w:r>
-        <w:rPr>
-          <w:bCs/>
-        </w:rPr>
-        <w:t>nonymous</w:t>
-      </w:r>
-      <w:r>
-        <w:rPr>
-          <w:bCs/>
-        </w:rPr>
-        <w:t>”</w:t>
-      </w:r>
-    </w:p>
-    <w:p>
-      <w:pPr>
-        <w:pStyle w:val="Body"/>
-        <w:rPr>
-          <w:b/>
-          <w:bCs/>
-        </w:rPr>
-      </w:pPr>
-      <w:r>
-        <w:rPr>
-          <w:b/>
-          <w:bCs/>
-        </w:rPr>
-        <w:t xml:space="preserve">User Stories: </w:t>
-      </w:r>
-      <w:r>
-        <w:t>23</w:t>
-      </w:r>
-    </w:p>
-    <w:p>
-      <w:pPr>
-        <w:pStyle w:val="Body"/>
-        <w:rPr>
-          <w:b/>
-          <w:bCs/>
-        </w:rPr>
-      </w:pPr>
-      <w:r>
-        <w:t>Additional</w:t>
-      </w:r>
-      <w:r>
-        <w:br/>
-      </w:r>
-      <w:r>
-        <w:rPr>
-          <w:b/>
-          <w:bCs/>
-        </w:rPr>
-        <w:t>Qualities:</w:t>
-      </w:r>
-    </w:p>
-    <w:p>
-      <w:pPr>
-        <w:pStyle w:val="Body"/>
-        <w:rPr>
-          <w:b/>
-          <w:bCs/>
-        </w:rPr>
-      </w:pPr>
-      <w:r>
-        <w:rPr>
-          <w:b/>
-          <w:bCs/>
-        </w:rPr>
-        <w:t>Constraints:</w:t>
-      </w:r>
-    </w:p>
-    <w:p>
-      <w:pPr>
-        <w:pStyle w:val="Body"/>
-        <w:rPr>
-          <w:b/>
-          <w:bCs/>
-        </w:rPr>
-      </w:pPr>
-      <w:r>
-        <w:rPr>
-          <w:b/>
-          <w:bCs/>
-        </w:rPr>
-        <w:t>Includes:</w:t>
-      </w:r>
-    </w:p>
-    <w:p>
-      <w:pPr>
-        <w:pStyle w:val="Body"/>
-        <w:rPr>
-          <w:b/>
-          <w:bCs/>
-        </w:rPr>
-      </w:pPr>
-      <w:r>
-        <w:rPr>
-          <w:b/>
-          <w:bCs/>
-        </w:rPr>
-        <w:t>Extends:</w:t>
-      </w:r>
-    </w:p>
-    <w:p>
-      <w:pPr>
-        <w:pStyle w:val="Body"/>
-        <w:rPr>
-          <w:b/>
-          <w:bCs/>
-        </w:rPr>
-      </w:pPr>
-      <w:r>
-        <w:rPr>
-          <w:b/>
-          <w:bCs/>
-        </w:rPr>
-        <w:t>Related Artifacts:</w:t>
-      </w:r>
-      <w:bookmarkStart w:id="0" w:name="_GoBack"/>
-      <w:bookmarkEnd w:id="0"/>
-    </w:p>
-    <w:p>
-      <w:pPr>
-        <w:pStyle w:val="NormalWeb"/>
-        <w:shd w:val="clear" w:color="auto" w:fill="FFFFFF"/>
-        <w:spacing w:before="0" w:beforeAutospacing="0" w:after="150" w:afterAutospacing="0" w:line="300" w:lineRule="atLeast"/>
-        <w:rPr>
-          <w:rFonts w:ascii="Arial" w:hAnsi="Arial" w:cs="Arial"/>
-          <w:color w:val="333333"/>
-          <w:sz w:val="23"/>
-          <w:szCs w:val="23"/>
-        </w:rPr>
-      </w:pPr>
-      <w:r>
-        <w:rPr>
-          <w:b/>
-          <w:bCs/>
-        </w:rPr>
-        <w:t>Notes</w:t>
-      </w:r>
-      <w:proofErr w:type="gramStart"/>
-      <w:r>
-        <w:rPr>
-          <w:b/>
-          <w:bCs/>
-        </w:rPr>
-        <w:t>:</w:t>
-      </w:r>
-      <w:proofErr w:type="gramEnd"/>
-      <w:r>
-        <w:rPr>
-          <w:b/>
-          <w:bCs/>
-        </w:rPr>
-        <w:br/>
-      </w:r>
-      <w:r>
-        <w:rPr>
-          <w:rFonts w:ascii="Arial" w:hAnsi="Arial" w:cs="Arial"/>
-          <w:color w:val="333333"/>
-          <w:sz w:val="23"/>
-          <w:szCs w:val="23"/>
-        </w:rPr>
-        <w:t>User Story 23</w:t>
-      </w:r>
-      <w:r>
-        <w:rPr>
-          <w:rFonts w:ascii="Arial" w:hAnsi="Arial" w:cs="Arial"/>
-          <w:color w:val="333333"/>
-          <w:sz w:val="23"/>
-          <w:szCs w:val="23"/>
-        </w:rPr>
-        <w:t xml:space="preserve"> (</w:t>
-      </w:r>
-      <w:r>
-        <w:rPr>
-          <w:rFonts w:ascii="Arial" w:hAnsi="Arial" w:cs="Arial"/>
-          <w:color w:val="333333"/>
-          <w:sz w:val="23"/>
-          <w:szCs w:val="23"/>
-        </w:rPr>
-        <w:t>As an author, I set my username)</w:t>
-      </w:r>
-    </w:p>
-    <w:p/>
-    <w:p>
-      <w:pPr>
-        <w:pStyle w:val="Body"/>
-        <w:rPr>
-          <w:b/>
-          <w:bCs/>
-        </w:rPr>
-      </w:pPr>
-      <w:r>
-        <w:rPr>
-          <w:b/>
-          <w:bCs/>
-        </w:rPr>
-        <w:t>Open Issues:</w:t>
-      </w:r>
-    </w:p>
     <w:sectPr>
-      <w:headerReference w:type="default" r:id="rId8"/>
-      <w:footerReference w:type="default" r:id="rId9"/>
+      <w:headerReference w:type="default" r:id="rId7"/>
+      <w:footerReference w:type="default" r:id="rId8"/>
       <w:pgSz w:w="12240" w:h="15840"/>
       <w:pgMar w:top="720" w:right="1440" w:bottom="1440" w:left="1440" w:header="360" w:footer="864" w:gutter="0"/>
       <w:cols w:space="720"/>
@@ -9831,7 +9415,7 @@
 </file>
 
 <file path=word/endnotes.xml><?xml version="1.0" encoding="utf-8"?>
-<w:endnotes xmlns:wpc="http://schemas.microsoft.com/office/word/2010/wordprocessingCanvas" xmlns:mc="http://schemas.openxmlformats.org/markup-compatibility/2006" xmlns:o="urn:schemas-microsoft-com:office:office" xmlns:r="http://schemas.openxmlformats.org/officeDocument/2006/relationships" xmlns:m="http://schemas.openxmlformats.org/officeDocument/2006/math" xmlns:v="urn:schemas-microsoft-com:vml" xmlns:wp14="http://schemas.microsoft.com/office/word/2010/wordprocessingDrawing" xmlns:wp="http://schemas.openxmlformats.org/drawingml/2006/wordprocessingDrawing" xmlns:w10="urn:schemas-microsoft-com:office:word" xmlns:w="http://schemas.openxmlformats.org/wordprocessingml/2006/main" xmlns:w14="http://schemas.microsoft.com/office/word/2010/wordml" xmlns:wpg="http://schemas.microsoft.com/office/word/2010/wordprocessingGroup" xmlns:wpi="http://schemas.microsoft.com/office/word/2010/wordprocessingInk" xmlns:wne="http://schemas.microsoft.com/office/word/2006/wordml" xmlns:wps="http://schemas.microsoft.com/office/word/2010/wordprocessingShape" mc:Ignorable="w14 wp14">
+<w:endnotes xmlns:ve="http://schemas.openxmlformats.org/markup-compatibility/2006" xmlns:o="urn:schemas-microsoft-com:office:office" xmlns:r="http://schemas.openxmlformats.org/officeDocument/2006/relationships" xmlns:m="http://schemas.openxmlformats.org/officeDocument/2006/math" xmlns:v="urn:schemas-microsoft-com:vml" xmlns:wp="http://schemas.openxmlformats.org/drawingml/2006/wordprocessingDrawing" xmlns:w10="urn:schemas-microsoft-com:office:word" xmlns:w="http://schemas.openxmlformats.org/wordprocessingml/2006/main" xmlns:wne="http://schemas.microsoft.com/office/word/2006/wordml">
   <w:endnote w:type="separator" w:id="-1">
     <w:p>
       <w:r>
@@ -9850,13 +9434,13 @@
 </file>
 
 <file path=word/footer1.xml><?xml version="1.0" encoding="utf-8"?>
-<w:ftr xmlns:wpc="http://schemas.microsoft.com/office/word/2010/wordprocessingCanvas" xmlns:mc="http://schemas.openxmlformats.org/markup-compatibility/2006" xmlns:o="urn:schemas-microsoft-com:office:office" xmlns:r="http://schemas.openxmlformats.org/officeDocument/2006/relationships" xmlns:m="http://schemas.openxmlformats.org/officeDocument/2006/math" xmlns:v="urn:schemas-microsoft-com:vml" xmlns:wp14="http://schemas.microsoft.com/office/word/2010/wordprocessingDrawing" xmlns:wp="http://schemas.openxmlformats.org/drawingml/2006/wordprocessingDrawing" xmlns:w10="urn:schemas-microsoft-com:office:word" xmlns:w="http://schemas.openxmlformats.org/wordprocessingml/2006/main" xmlns:w14="http://schemas.microsoft.com/office/word/2010/wordml" xmlns:wpg="http://schemas.microsoft.com/office/word/2010/wordprocessingGroup" xmlns:wpi="http://schemas.microsoft.com/office/word/2010/wordprocessingInk" xmlns:wne="http://schemas.microsoft.com/office/word/2006/wordml" xmlns:wps="http://schemas.microsoft.com/office/word/2010/wordprocessingShape" mc:Ignorable="w14 wp14">
+<w:ftr xmlns:ve="http://schemas.openxmlformats.org/markup-compatibility/2006" xmlns:o="urn:schemas-microsoft-com:office:office" xmlns:r="http://schemas.openxmlformats.org/officeDocument/2006/relationships" xmlns:m="http://schemas.openxmlformats.org/officeDocument/2006/math" xmlns:v="urn:schemas-microsoft-com:vml" xmlns:wp="http://schemas.openxmlformats.org/drawingml/2006/wordprocessingDrawing" xmlns:w10="urn:schemas-microsoft-com:office:word" xmlns:w="http://schemas.openxmlformats.org/wordprocessingml/2006/main" xmlns:wne="http://schemas.microsoft.com/office/word/2006/wordml">
   <w:p/>
 </w:ftr>
 </file>
 
 <file path=word/footnotes.xml><?xml version="1.0" encoding="utf-8"?>
-<w:footnotes xmlns:wpc="http://schemas.microsoft.com/office/word/2010/wordprocessingCanvas" xmlns:mc="http://schemas.openxmlformats.org/markup-compatibility/2006" xmlns:o="urn:schemas-microsoft-com:office:office" xmlns:r="http://schemas.openxmlformats.org/officeDocument/2006/relationships" xmlns:m="http://schemas.openxmlformats.org/officeDocument/2006/math" xmlns:v="urn:schemas-microsoft-com:vml" xmlns:wp14="http://schemas.microsoft.com/office/word/2010/wordprocessingDrawing" xmlns:wp="http://schemas.openxmlformats.org/drawingml/2006/wordprocessingDrawing" xmlns:w10="urn:schemas-microsoft-com:office:word" xmlns:w="http://schemas.openxmlformats.org/wordprocessingml/2006/main" xmlns:w14="http://schemas.microsoft.com/office/word/2010/wordml" xmlns:wpg="http://schemas.microsoft.com/office/word/2010/wordprocessingGroup" xmlns:wpi="http://schemas.microsoft.com/office/word/2010/wordprocessingInk" xmlns:wne="http://schemas.microsoft.com/office/word/2006/wordml" xmlns:wps="http://schemas.microsoft.com/office/word/2010/wordprocessingShape" mc:Ignorable="w14 wp14">
+<w:footnotes xmlns:ve="http://schemas.openxmlformats.org/markup-compatibility/2006" xmlns:o="urn:schemas-microsoft-com:office:office" xmlns:r="http://schemas.openxmlformats.org/officeDocument/2006/relationships" xmlns:m="http://schemas.openxmlformats.org/officeDocument/2006/math" xmlns:v="urn:schemas-microsoft-com:vml" xmlns:wp="http://schemas.openxmlformats.org/drawingml/2006/wordprocessingDrawing" xmlns:w10="urn:schemas-microsoft-com:office:word" xmlns:w="http://schemas.openxmlformats.org/wordprocessingml/2006/main" xmlns:wne="http://schemas.microsoft.com/office/word/2006/wordml">
   <w:footnote w:type="separator" w:id="-1">
     <w:p>
       <w:r>
@@ -9875,13 +9459,13 @@
 </file>
 
 <file path=word/header1.xml><?xml version="1.0" encoding="utf-8"?>
-<w:hdr xmlns:wpc="http://schemas.microsoft.com/office/word/2010/wordprocessingCanvas" xmlns:mc="http://schemas.openxmlformats.org/markup-compatibility/2006" xmlns:o="urn:schemas-microsoft-com:office:office" xmlns:r="http://schemas.openxmlformats.org/officeDocument/2006/relationships" xmlns:m="http://schemas.openxmlformats.org/officeDocument/2006/math" xmlns:v="urn:schemas-microsoft-com:vml" xmlns:wp14="http://schemas.microsoft.com/office/word/2010/wordprocessingDrawing" xmlns:wp="http://schemas.openxmlformats.org/drawingml/2006/wordprocessingDrawing" xmlns:w10="urn:schemas-microsoft-com:office:word" xmlns:w="http://schemas.openxmlformats.org/wordprocessingml/2006/main" xmlns:w14="http://schemas.microsoft.com/office/word/2010/wordml" xmlns:wpg="http://schemas.microsoft.com/office/word/2010/wordprocessingGroup" xmlns:wpi="http://schemas.microsoft.com/office/word/2010/wordprocessingInk" xmlns:wne="http://schemas.microsoft.com/office/word/2006/wordml" xmlns:wps="http://schemas.microsoft.com/office/word/2010/wordprocessingShape" mc:Ignorable="w14 wp14">
+<w:hdr xmlns:ve="http://schemas.openxmlformats.org/markup-compatibility/2006" xmlns:o="urn:schemas-microsoft-com:office:office" xmlns:r="http://schemas.openxmlformats.org/officeDocument/2006/relationships" xmlns:m="http://schemas.openxmlformats.org/officeDocument/2006/math" xmlns:v="urn:schemas-microsoft-com:vml" xmlns:wp="http://schemas.openxmlformats.org/drawingml/2006/wordprocessingDrawing" xmlns:w10="urn:schemas-microsoft-com:office:word" xmlns:w="http://schemas.openxmlformats.org/wordprocessingml/2006/main" xmlns:wne="http://schemas.microsoft.com/office/word/2006/wordml">
   <w:p/>
 </w:hdr>
 </file>
 
 <file path=word/numbering.xml><?xml version="1.0" encoding="utf-8"?>
-<w:numbering xmlns:wpc="http://schemas.microsoft.com/office/word/2010/wordprocessingCanvas" xmlns:mc="http://schemas.openxmlformats.org/markup-compatibility/2006" xmlns:o="urn:schemas-microsoft-com:office:office" xmlns:r="http://schemas.openxmlformats.org/officeDocument/2006/relationships" xmlns:m="http://schemas.openxmlformats.org/officeDocument/2006/math" xmlns:v="urn:schemas-microsoft-com:vml" xmlns:wp14="http://schemas.microsoft.com/office/word/2010/wordprocessingDrawing" xmlns:wp="http://schemas.openxmlformats.org/drawingml/2006/wordprocessingDrawing" xmlns:w10="urn:schemas-microsoft-com:office:word" xmlns:w="http://schemas.openxmlformats.org/wordprocessingml/2006/main" xmlns:w14="http://schemas.microsoft.com/office/word/2010/wordml" xmlns:wpg="http://schemas.microsoft.com/office/word/2010/wordprocessingGroup" xmlns:wpi="http://schemas.microsoft.com/office/word/2010/wordprocessingInk" xmlns:wne="http://schemas.microsoft.com/office/word/2006/wordml" xmlns:wps="http://schemas.microsoft.com/office/word/2010/wordprocessingShape" mc:Ignorable="w14 wp14">
+<w:numbering xmlns:ve="http://schemas.openxmlformats.org/markup-compatibility/2006" xmlns:o="urn:schemas-microsoft-com:office:office" xmlns:r="http://schemas.openxmlformats.org/officeDocument/2006/relationships" xmlns:m="http://schemas.openxmlformats.org/officeDocument/2006/math" xmlns:v="urn:schemas-microsoft-com:vml" xmlns:wp="http://schemas.openxmlformats.org/drawingml/2006/wordprocessingDrawing" xmlns:w10="urn:schemas-microsoft-com:office:word" xmlns:w="http://schemas.openxmlformats.org/wordprocessingml/2006/main" xmlns:wne="http://schemas.microsoft.com/office/word/2006/wordml">
   <w:abstractNum w:abstractNumId="0">
     <w:nsid w:val="015B2AC4"/>
     <w:multiLevelType w:val="multilevel"/>
@@ -10418,7 +10002,7 @@
 </file>
 
 <file path=word/styles.xml><?xml version="1.0" encoding="utf-8"?>
-<w:styles xmlns:mc="http://schemas.openxmlformats.org/markup-compatibility/2006" xmlns:r="http://schemas.openxmlformats.org/officeDocument/2006/relationships" xmlns:w="http://schemas.openxmlformats.org/wordprocessingml/2006/main" xmlns:w14="http://schemas.microsoft.com/office/word/2010/wordml" mc:Ignorable="w14">
+<w:styles xmlns:r="http://schemas.openxmlformats.org/officeDocument/2006/relationships" xmlns:w="http://schemas.openxmlformats.org/wordprocessingml/2006/main">
   <w:docDefaults>
     <w:rPrDefault>
       <w:rPr>
@@ -10581,6 +10165,7 @@
   </w:latentStyles>
   <w:style w:type="paragraph" w:default="1" w:styleId="Normal">
     <w:name w:val="Normal"/>
+    <w:rsid w:val="008F1E26"/>
     <w:rPr>
       <w:sz w:val="24"/>
       <w:szCs w:val="24"/>
@@ -10590,6 +10175,7 @@
   <w:style w:type="paragraph" w:styleId="Heading3">
     <w:name w:val="heading 3"/>
     <w:next w:val="Body2"/>
+    <w:rsid w:val="008F1E26"/>
     <w:pPr>
       <w:spacing w:before="360" w:after="40" w:line="288" w:lineRule="auto"/>
       <w:outlineLvl w:val="2"/>
@@ -10613,6 +10199,7 @@
     <w:uiPriority w:val="99"/>
     <w:semiHidden/>
     <w:unhideWhenUsed/>
+    <w:qFormat/>
     <w:tblPr>
       <w:tblInd w:w="0" w:type="dxa"/>
       <w:tblCellMar>
@@ -10631,6 +10218,7 @@
   </w:style>
   <w:style w:type="character" w:styleId="Hyperlink">
     <w:name w:val="Hyperlink"/>
+    <w:rsid w:val="008F1E26"/>
     <w:rPr>
       <w:u w:val="single"/>
     </w:rPr>
@@ -10638,6 +10226,7 @@
   <w:style w:type="paragraph" w:styleId="Title">
     <w:name w:val="Title"/>
     <w:next w:val="Body2"/>
+    <w:rsid w:val="008F1E26"/>
     <w:pPr>
       <w:spacing w:before="200" w:after="200"/>
       <w:outlineLvl w:val="1"/>
@@ -10653,6 +10242,7 @@
   </w:style>
   <w:style w:type="paragraph" w:customStyle="1" w:styleId="Body2">
     <w:name w:val="Body 2"/>
+    <w:rsid w:val="008F1E26"/>
     <w:rPr>
       <w:rFonts w:ascii="Helvetica" w:hAnsi="Arial Unicode MS" w:cs="Arial Unicode MS"/>
       <w:color w:val="000000"/>
@@ -10662,6 +10252,7 @@
   </w:style>
   <w:style w:type="paragraph" w:customStyle="1" w:styleId="Body">
     <w:name w:val="Body"/>
+    <w:rsid w:val="008F1E26"/>
     <w:pPr>
       <w:spacing w:before="160" w:line="288" w:lineRule="auto"/>
     </w:pPr>

</xml_diff>

<commit_message>
Done all JUnit tests for use cases, added Usecases2 document, can change later if you guys want
</commit_message>
<xml_diff>
--- a/Doc/usecases1.docx
+++ b/Doc/usecases1.docx
@@ -5524,7 +5524,15 @@
           <w:lang w:eastAsia="zh-CN"/>
         </w:rPr>
         <w:br/>
-        <w:t xml:space="preserve">User Story 9 (As a user, I want to </w:t>
+        <w:t>User Story 11</w:t>
+      </w:r>
+      <w:r>
+        <w:rPr>
+          <w:rFonts w:ascii="Helvetica" w:eastAsia="Times New Roman" w:hAnsi="Helvetica" w:cs="Helvetica"/>
+          <w:bdr w:val="none" w:sz="0" w:space="0" w:color="auto"/>
+          <w:lang w:eastAsia="zh-CN"/>
+        </w:rPr>
+        <w:t xml:space="preserve">(As a user, I want to </w:t>
       </w:r>
       <w:proofErr w:type="spellStart"/>
       <w:r>
@@ -5559,7 +5567,15 @@
           <w:lang w:eastAsia="zh-CN"/>
         </w:rPr>
         <w:br/>
-        <w:t xml:space="preserve">User Story 10 (As a user, I want </w:t>
+        <w:t>User Story 12</w:t>
+      </w:r>
+      <w:r>
+        <w:rPr>
+          <w:rFonts w:ascii="Helvetica" w:eastAsia="Times New Roman" w:hAnsi="Helvetica" w:cs="Helvetica"/>
+          <w:bdr w:val="none" w:sz="0" w:space="0" w:color="auto"/>
+          <w:lang w:eastAsia="zh-CN"/>
+        </w:rPr>
+        <w:t xml:space="preserve"> (As a user, I want </w:t>
       </w:r>
       <w:r>
         <w:rPr>

</xml_diff>